<commit_message>
attempt to fix word count
</commit_message>
<xml_diff>
--- a/apancha_20161202_assignment1.docx
+++ b/apancha_20161202_assignment1.docx
@@ -69,41 +69,6 @@
     <w:p>
       <w:pPr>
         <w:pStyle w:val="LONormal"/>
-        <w:ind w:left="0" w:right="0" w:hanging="0"/>
-        <w:jc w:val="left"/>
-        <w:rPr>
-          <w:rFonts w:ascii="Arial" w:hAnsi="Arial"/>
-        </w:rPr>
-      </w:pPr>
-      <w:r>
-        <w:rPr>
-          <w:rFonts w:ascii="Arial" w:hAnsi="Arial"/>
-        </w:rPr>
-      </w:r>
-    </w:p>
-    <w:p>
-      <w:pPr>
-        <w:pStyle w:val="LONormal"/>
-        <w:ind w:left="0" w:right="0" w:hanging="0"/>
-        <w:jc w:val="left"/>
-        <w:rPr>
-          <w:rFonts w:ascii="Arial" w:hAnsi="Arial"/>
-        </w:rPr>
-      </w:pPr>
-      <w:r>
-        <w:rPr>
-          <w:rFonts w:ascii="Arial" w:hAnsi="Arial"/>
-          <w:b/>
-          <w:color w:val="000000"/>
-          <w:sz w:val="28"/>
-          <w:lang w:val="en-GB"/>
-        </w:rPr>
-        <w:t>Connection</w:t>
-      </w:r>
-    </w:p>
-    <w:p>
-      <w:pPr>
-        <w:pStyle w:val="LONormal"/>
         <w:spacing w:lineRule="auto" w:line="240" w:before="0" w:after="0"/>
         <w:ind w:left="0" w:right="0" w:hanging="0"/>
         <w:jc w:val="left"/>
@@ -1406,7 +1371,7 @@
           <w:sz w:val="22"/>
           <w:lang w:val="en-GB"/>
         </w:rPr>
-        <w:t xml:space="preserve"> If the credentials are incorrect, the response will be ERR_AUTH. If the user is not found, ERR_NOSUCHUSER is returned. Note that for security reasons, the server should never specify which part of the credentials are wrong (i.e. username or password) – a generic ERR_AUTH should be sent.</w:t>
+        <w:t xml:space="preserve"> If the credentials are incorrect, the response will be ERR_AUTH. If the user is not found, ERR_NOSUCHUSER is returned.</w:t>
       </w:r>
     </w:p>
     <w:p>
@@ -1608,7 +1573,21 @@
           <w:rFonts w:ascii="Arial" w:hAnsi="Arial"/>
           <w:sz w:val="22"/>
         </w:rPr>
-        <w:t xml:space="preserve"> A client can use this packet to change the password of the currently connected user. The current user’s password must be supplied along with the new password. If the current password is incorrect, an ERR_AUTH is sent to the client.</w:t>
+        <w:t xml:space="preserve"> </w:t>
+      </w:r>
+      <w:r>
+        <w:rPr>
+          <w:rFonts w:ascii="Arial" w:hAnsi="Arial"/>
+          <w:sz w:val="22"/>
+        </w:rPr>
+        <w:t>Used</w:t>
+      </w:r>
+      <w:r>
+        <w:rPr>
+          <w:rFonts w:ascii="Arial" w:hAnsi="Arial"/>
+          <w:sz w:val="22"/>
+        </w:rPr>
+        <w:t xml:space="preserve"> to change the password of the currently connected user. The current user’s password must be supplied along with the new password. If the current password is incorrect, an ERR_AUTH is sent to the client.</w:t>
       </w:r>
     </w:p>
     <w:p>
@@ -1736,7 +1715,7 @@
           <w:rFonts w:ascii="Arial" w:hAnsi="Arial"/>
           <w:sz w:val="22"/>
         </w:rPr>
-        <w:t>Channel names can only be alphanumeric and must not contain any spaces. As a convention, channel names start with a “#” symbol. The character limit for channel names is 20 characters. Dashes or underscores may be used for channel names with multiple words (e.g. #super-secret-room).</w:t>
+        <w:t>Channel names can only be alphanumeric and must not contain any spaces. The character limit for channel names is 20 characters. Dashes or underscores may be used for channel names with multiple words (e.g. #super-secret-room).</w:t>
       </w:r>
     </w:p>
     <w:p>
@@ -1924,7 +1903,21 @@
           <w:rFonts w:ascii="Arial" w:hAnsi="Arial"/>
           <w:sz w:val="22"/>
         </w:rPr>
-        <w:t xml:space="preserve"> Clients use these packets to join and leave channels. The channel name must be specified in both commands. Multiple channel names cannot be supplied.</w:t>
+        <w:t xml:space="preserve"> Clients use these packets to join and leave channels. The channel name must be specified in both commands. Multiple channel names cannot be supplied. </w:t>
+      </w:r>
+      <w:r>
+        <w:rPr>
+          <w:rFonts w:ascii="Arial" w:hAnsi="Arial"/>
+          <w:sz w:val="22"/>
+        </w:rPr>
+        <w:t>T</w:t>
+      </w:r>
+      <w:r>
+        <w:rPr>
+          <w:rFonts w:ascii="Arial" w:hAnsi="Arial"/>
+          <w:sz w:val="22"/>
+        </w:rPr>
+        <w:t>he server may send a “ERR_NOSUCHCHANNEL” if the channel name is not found.</w:t>
       </w:r>
     </w:p>
     <w:p>
@@ -1954,7 +1947,17 @@
           <w:sz w:val="22"/>
           <w:lang w:val="en-GB"/>
         </w:rPr>
-        <w:t xml:space="preserve"> OK</w:t>
+        <w:t xml:space="preserve"> OK, </w:t>
+      </w:r>
+      <w:r>
+        <w:rPr>
+          <w:rFonts w:ascii="Arial" w:hAnsi="Arial"/>
+          <w:b w:val="false"/>
+          <w:color w:val="000000"/>
+          <w:sz w:val="22"/>
+          <w:lang w:val="en-GB"/>
+        </w:rPr>
+        <w:t>ERR_NOSUCHCHANNEL</w:t>
       </w:r>
     </w:p>
     <w:p>
@@ -2133,7 +2136,21 @@
           <w:rFonts w:ascii="Arial" w:hAnsi="Arial"/>
           <w:sz w:val="22"/>
         </w:rPr>
-        <w:t xml:space="preserve"> public or private channels. If this packet came from a non-admin user or a user who cannot see certain private channels, the server will only send the channels that the user has access to. If the user is an admin, all channels will be sent back to the client. The same behaviour happens when public or private is supplied as a non-admin user. The response is sent as a simple array. This array can be empty if no visible channels are found.</w:t>
+        <w:t xml:space="preserve"> public or private channels. If this packet came from a non-admin user or a user who cannot see certain private channels, the server will only send the channels that the user has access to. If the user is an admin, all channels will be sent back to the client. The same behaviour happens when public or private is supplied as a non-admin user. The response is sent as a</w:t>
+      </w:r>
+      <w:r>
+        <w:rPr>
+          <w:rFonts w:ascii="Arial" w:hAnsi="Arial"/>
+          <w:sz w:val="22"/>
+        </w:rPr>
+        <w:t>n</w:t>
+      </w:r>
+      <w:r>
+        <w:rPr>
+          <w:rFonts w:ascii="Arial" w:hAnsi="Arial"/>
+          <w:sz w:val="22"/>
+        </w:rPr>
+        <w:t xml:space="preserve"> array. This array can be empty if no visible channels are found.</w:t>
       </w:r>
     </w:p>
     <w:p>
@@ -2355,7 +2372,7 @@
           <w:rFonts w:ascii="Arial" w:hAnsi="Arial"/>
           <w:sz w:val="22"/>
         </w:rPr>
-        <w:t xml:space="preserve"> Returns a list of users currently in a channel to the client. The response is sent as an array, which can be empty if no users are in the channel. Additionally, the server may send a “ERR_NOSUCHCHANNEL” if the channel name is not found.</w:t>
+        <w:t xml:space="preserve"> Returns a list of users currently in a channel to the client. The response is sent as an array, which can be empty if no users are in the channel.</w:t>
       </w:r>
     </w:p>
     <w:p>
@@ -2495,7 +2512,6 @@
           <w:rFonts w:ascii="Arial" w:hAnsi="Arial"/>
         </w:rPr>
       </w:pPr>
-      <w:bookmarkStart w:id="1" w:name="__DdeLink__301_809161090"/>
       <w:r>
         <w:rPr>
           <w:rFonts w:ascii="Arial" w:hAnsi="Arial"/>
@@ -2517,15 +2533,992 @@
           <w:rFonts w:ascii="Arial" w:hAnsi="Arial"/>
           <w:sz w:val="22"/>
         </w:rPr>
+        <w:t xml:space="preserve"> CH_CREATE #foo</w:t>
+      </w:r>
+    </w:p>
+    <w:p>
+      <w:pPr>
+        <w:pStyle w:val="LONormal"/>
+        <w:ind w:left="0" w:right="0" w:hanging="0"/>
+        <w:jc w:val="left"/>
+        <w:rPr>
+          <w:rFonts w:ascii="Arial" w:hAnsi="Arial"/>
+        </w:rPr>
+      </w:pPr>
+      <w:r>
+        <w:rPr>
+          <w:rFonts w:ascii="Arial" w:hAnsi="Arial"/>
+        </w:rPr>
+      </w:r>
+    </w:p>
+    <w:p>
+      <w:pPr>
+        <w:pStyle w:val="LONormal"/>
+        <w:ind w:left="0" w:right="0" w:hanging="0"/>
+        <w:jc w:val="left"/>
+        <w:rPr>
+          <w:rFonts w:ascii="Arial" w:hAnsi="Arial"/>
+        </w:rPr>
+      </w:pPr>
+      <w:r>
+        <w:rPr>
+          <w:rFonts w:ascii="Arial" w:hAnsi="Arial"/>
+          <w:b/>
+          <w:sz w:val="22"/>
+        </w:rPr>
+        <w:t>Description:</w:t>
+      </w:r>
+      <w:r>
+        <w:rPr>
+          <w:rFonts w:ascii="Arial" w:hAnsi="Arial"/>
+          <w:sz w:val="22"/>
+        </w:rPr>
+        <w:t xml:space="preserve"> Create a new channel with specified name. If the name is above 20 characters in length, or if invalid characters are found, an ERR_CHANNELNAME is sent.</w:t>
+      </w:r>
+    </w:p>
+    <w:p>
+      <w:pPr>
+        <w:pStyle w:val="LONormal"/>
+        <w:ind w:left="0" w:right="0" w:hanging="0"/>
+        <w:jc w:val="left"/>
+        <w:rPr>
+          <w:rFonts w:ascii="Arial" w:hAnsi="Arial"/>
+        </w:rPr>
+      </w:pPr>
+      <w:r>
+        <w:rPr>
+          <w:rFonts w:ascii="Arial" w:hAnsi="Arial"/>
+          <w:b/>
+          <w:color w:val="000000"/>
+          <w:sz w:val="22"/>
+          <w:lang w:val="en-GB"/>
+        </w:rPr>
+        <w:t>Responses:</w:t>
+      </w:r>
+      <w:r>
+        <w:rPr>
+          <w:rFonts w:ascii="Arial" w:hAnsi="Arial"/>
+          <w:b w:val="false"/>
+          <w:color w:val="000000"/>
+          <w:sz w:val="22"/>
+          <w:lang w:val="en-GB"/>
+        </w:rPr>
+        <w:t xml:space="preserve"> OK, ERR_CHANNELNAME</w:t>
+      </w:r>
+    </w:p>
+    <w:p>
+      <w:pPr>
+        <w:pStyle w:val="LONormal"/>
+        <w:ind w:left="0" w:right="0" w:hanging="0"/>
+        <w:jc w:val="left"/>
+        <w:rPr>
+          <w:rFonts w:ascii="Arial" w:hAnsi="Arial"/>
+        </w:rPr>
+      </w:pPr>
+      <w:r>
+        <w:rPr>
+          <w:rFonts w:ascii="Arial" w:hAnsi="Arial"/>
+        </w:rPr>
+      </w:r>
+    </w:p>
+    <w:p>
+      <w:pPr>
+        <w:pStyle w:val="LONormal"/>
+        <w:ind w:left="0" w:right="0" w:hanging="0"/>
+        <w:jc w:val="left"/>
+        <w:rPr>
+          <w:rFonts w:ascii="Arial" w:hAnsi="Arial"/>
+        </w:rPr>
+      </w:pPr>
+      <w:r>
+        <w:rPr>
+          <w:rFonts w:ascii="Arial" w:hAnsi="Arial"/>
+          <w:b/>
+          <w:sz w:val="24"/>
+        </w:rPr>
+        <w:t>Deleting a channel</w:t>
+      </w:r>
+    </w:p>
+    <w:p>
+      <w:pPr>
+        <w:pStyle w:val="LONormal"/>
+        <w:ind w:left="0" w:right="0" w:hanging="0"/>
+        <w:jc w:val="left"/>
+        <w:rPr>
+          <w:rFonts w:ascii="Arial" w:hAnsi="Arial"/>
+        </w:rPr>
+      </w:pPr>
+      <w:r>
+        <w:rPr>
+          <w:rFonts w:ascii="Arial" w:hAnsi="Arial"/>
+        </w:rPr>
+      </w:r>
+    </w:p>
+    <w:p>
+      <w:pPr>
+        <w:pStyle w:val="LONormal"/>
+        <w:ind w:left="0" w:right="0" w:hanging="0"/>
+        <w:jc w:val="left"/>
+        <w:rPr>
+          <w:rFonts w:ascii="Arial" w:hAnsi="Arial"/>
+        </w:rPr>
+      </w:pPr>
+      <w:r>
+        <w:rPr>
+          <w:rFonts w:ascii="Arial" w:hAnsi="Arial"/>
+          <w:b/>
+          <w:sz w:val="22"/>
+        </w:rPr>
+        <w:t>Command:</w:t>
+      </w:r>
+      <w:r>
+        <w:rPr>
+          <w:rFonts w:ascii="Arial" w:hAnsi="Arial"/>
+          <w:sz w:val="22"/>
+        </w:rPr>
+        <w:t xml:space="preserve"> CH_DESTROY</w:t>
+      </w:r>
+    </w:p>
+    <w:p>
+      <w:pPr>
+        <w:pStyle w:val="LONormal"/>
+        <w:ind w:left="0" w:right="0" w:hanging="0"/>
+        <w:jc w:val="left"/>
+        <w:rPr>
+          <w:rFonts w:ascii="Arial" w:hAnsi="Arial"/>
+        </w:rPr>
+      </w:pPr>
+      <w:r>
+        <w:rPr>
+          <w:rFonts w:ascii="Arial" w:hAnsi="Arial"/>
+          <w:b/>
+          <w:sz w:val="22"/>
+        </w:rPr>
+        <w:t>Parameters:</w:t>
+      </w:r>
+      <w:r>
+        <w:rPr>
+          <w:rFonts w:ascii="Arial" w:hAnsi="Arial"/>
+          <w:sz w:val="22"/>
+        </w:rPr>
+        <w:t xml:space="preserve"> [name]</w:t>
+      </w:r>
+    </w:p>
+    <w:p>
+      <w:pPr>
+        <w:pStyle w:val="LONormal"/>
+        <w:ind w:left="0" w:right="0" w:hanging="0"/>
+        <w:jc w:val="left"/>
+        <w:rPr>
+          <w:rFonts w:ascii="Arial" w:hAnsi="Arial"/>
+        </w:rPr>
+      </w:pPr>
+      <w:r>
+        <w:rPr>
+          <w:rFonts w:ascii="Arial" w:hAnsi="Arial"/>
+          <w:b/>
+          <w:sz w:val="22"/>
+        </w:rPr>
+        <w:t>Example p</w:t>
+      </w:r>
+      <w:r>
+        <w:rPr>
+          <w:rFonts w:ascii="Arial" w:hAnsi="Arial"/>
+          <w:b/>
+          <w:sz w:val="22"/>
+        </w:rPr>
+        <w:t>ayload:</w:t>
+      </w:r>
+      <w:r>
+        <w:rPr>
+          <w:rFonts w:ascii="Arial" w:hAnsi="Arial"/>
+          <w:sz w:val="22"/>
+        </w:rPr>
+        <w:t xml:space="preserve"> CH_DESTROY #foo</w:t>
+      </w:r>
+    </w:p>
+    <w:p>
+      <w:pPr>
+        <w:pStyle w:val="LONormal"/>
+        <w:ind w:left="0" w:right="0" w:hanging="0"/>
+        <w:jc w:val="left"/>
+        <w:rPr>
+          <w:rFonts w:ascii="Arial" w:hAnsi="Arial"/>
+        </w:rPr>
+      </w:pPr>
+      <w:r>
+        <w:rPr>
+          <w:rFonts w:ascii="Arial" w:hAnsi="Arial"/>
+        </w:rPr>
+      </w:r>
+    </w:p>
+    <w:p>
+      <w:pPr>
+        <w:pStyle w:val="LONormal"/>
+        <w:ind w:left="0" w:right="0" w:hanging="0"/>
+        <w:jc w:val="left"/>
+        <w:rPr>
+          <w:rFonts w:ascii="Arial" w:hAnsi="Arial"/>
+        </w:rPr>
+      </w:pPr>
+      <w:r>
+        <w:rPr>
+          <w:rFonts w:ascii="Arial" w:hAnsi="Arial"/>
+          <w:b/>
+          <w:sz w:val="22"/>
+        </w:rPr>
+        <w:t>Description:</w:t>
+      </w:r>
+      <w:r>
+        <w:rPr>
+          <w:rFonts w:ascii="Arial" w:hAnsi="Arial"/>
+          <w:sz w:val="22"/>
+        </w:rPr>
+        <w:t xml:space="preserve"> Delete an existing channel with the specified name. Can only be used by an admin. If the user is not an admin, ERR_NOTADMIN is returned. An ERR_NOSUCHCHANNEL will be sent if the channel name specified is not found.</w:t>
+      </w:r>
+    </w:p>
+    <w:p>
+      <w:pPr>
+        <w:pStyle w:val="LONormal"/>
+        <w:ind w:left="0" w:right="0" w:hanging="0"/>
+        <w:jc w:val="left"/>
+        <w:rPr>
+          <w:rFonts w:ascii="Arial" w:hAnsi="Arial"/>
+        </w:rPr>
+      </w:pPr>
+      <w:r>
+        <w:rPr>
+          <w:rFonts w:ascii="Arial" w:hAnsi="Arial"/>
+          <w:b/>
+          <w:color w:val="000000"/>
+          <w:sz w:val="22"/>
+          <w:lang w:val="en-GB"/>
+        </w:rPr>
+        <w:t>Responses:</w:t>
+      </w:r>
+      <w:r>
+        <w:rPr>
+          <w:rFonts w:ascii="Arial" w:hAnsi="Arial"/>
+          <w:b w:val="false"/>
+          <w:color w:val="000000"/>
+          <w:sz w:val="22"/>
+          <w:lang w:val="en-GB"/>
+        </w:rPr>
+        <w:t xml:space="preserve"> OK, ERR_NOSUCHCHANNEL, ERR_NOTADMIN</w:t>
+      </w:r>
+    </w:p>
+    <w:p>
+      <w:pPr>
+        <w:pStyle w:val="LONormal"/>
+        <w:ind w:left="0" w:right="0" w:hanging="0"/>
+        <w:jc w:val="left"/>
+        <w:rPr>
+          <w:rFonts w:ascii="Arial" w:hAnsi="Arial"/>
+        </w:rPr>
+      </w:pPr>
+      <w:r>
+        <w:rPr>
+          <w:rFonts w:ascii="Arial" w:hAnsi="Arial"/>
+        </w:rPr>
+      </w:r>
+    </w:p>
+    <w:p>
+      <w:pPr>
+        <w:pStyle w:val="LONormal"/>
+        <w:ind w:left="0" w:right="0" w:hanging="0"/>
+        <w:jc w:val="left"/>
+        <w:rPr>
+          <w:rFonts w:ascii="Arial" w:hAnsi="Arial"/>
+        </w:rPr>
+      </w:pPr>
+      <w:r>
+        <w:rPr>
+          <w:rFonts w:ascii="Arial" w:hAnsi="Arial"/>
+          <w:b/>
+          <w:sz w:val="24"/>
+        </w:rPr>
+        <w:t>Channel topic</w:t>
+      </w:r>
+    </w:p>
+    <w:p>
+      <w:pPr>
+        <w:pStyle w:val="LONormal"/>
+        <w:ind w:left="0" w:right="0" w:hanging="0"/>
+        <w:jc w:val="left"/>
+        <w:rPr>
+          <w:rFonts w:ascii="Arial" w:hAnsi="Arial"/>
+        </w:rPr>
+      </w:pPr>
+      <w:r>
+        <w:rPr>
+          <w:rFonts w:ascii="Arial" w:hAnsi="Arial"/>
+        </w:rPr>
+      </w:r>
+    </w:p>
+    <w:p>
+      <w:pPr>
+        <w:pStyle w:val="LONormal"/>
+        <w:ind w:left="0" w:right="0" w:hanging="0"/>
+        <w:jc w:val="left"/>
+        <w:rPr>
+          <w:rFonts w:ascii="Arial" w:hAnsi="Arial"/>
+        </w:rPr>
+      </w:pPr>
+      <w:r>
+        <w:rPr>
+          <w:rFonts w:ascii="Arial" w:hAnsi="Arial"/>
+          <w:b/>
+          <w:sz w:val="22"/>
+        </w:rPr>
+        <w:t>Command:</w:t>
+      </w:r>
+      <w:r>
+        <w:rPr>
+          <w:rFonts w:ascii="Arial" w:hAnsi="Arial"/>
+          <w:sz w:val="22"/>
+        </w:rPr>
+        <w:t xml:space="preserve"> CH_TOPIC</w:t>
+      </w:r>
+    </w:p>
+    <w:p>
+      <w:pPr>
+        <w:pStyle w:val="LONormal"/>
+        <w:ind w:left="0" w:right="0" w:hanging="0"/>
+        <w:jc w:val="left"/>
+        <w:rPr>
+          <w:rFonts w:ascii="Arial" w:hAnsi="Arial"/>
+        </w:rPr>
+      </w:pPr>
+      <w:r>
+        <w:rPr>
+          <w:rFonts w:ascii="Arial" w:hAnsi="Arial"/>
+          <w:b/>
+          <w:sz w:val="22"/>
+        </w:rPr>
+        <w:t>Parameters:</w:t>
+      </w:r>
+      <w:r>
+        <w:rPr>
+          <w:rFonts w:ascii="Arial" w:hAnsi="Arial"/>
+          <w:sz w:val="22"/>
+        </w:rPr>
+        <w:t xml:space="preserve"> [channel] (message)</w:t>
+      </w:r>
+    </w:p>
+    <w:p>
+      <w:pPr>
+        <w:pStyle w:val="LONormal"/>
+        <w:ind w:left="0" w:right="0" w:hanging="0"/>
+        <w:jc w:val="left"/>
+        <w:rPr>
+          <w:rFonts w:ascii="Arial" w:hAnsi="Arial"/>
+        </w:rPr>
+      </w:pPr>
+      <w:r>
+        <w:rPr>
+          <w:rFonts w:ascii="Arial" w:hAnsi="Arial"/>
+          <w:b/>
+          <w:sz w:val="22"/>
+        </w:rPr>
+        <w:t>Example p</w:t>
+      </w:r>
+      <w:r>
+        <w:rPr>
+          <w:rFonts w:ascii="Arial" w:hAnsi="Arial"/>
+          <w:b/>
+          <w:sz w:val="22"/>
+        </w:rPr>
+        <w:t>ayload:</w:t>
+      </w:r>
+      <w:r>
+        <w:rPr>
+          <w:rFonts w:ascii="Arial" w:hAnsi="Arial"/>
+          <w:sz w:val="22"/>
+        </w:rPr>
+        <w:t xml:space="preserve"> CH_TOPIC A channel for general discussion</w:t>
+      </w:r>
+    </w:p>
+    <w:p>
+      <w:pPr>
+        <w:pStyle w:val="LONormal"/>
+        <w:ind w:left="0" w:right="0" w:hanging="0"/>
+        <w:jc w:val="left"/>
+        <w:rPr>
+          <w:rFonts w:ascii="Arial" w:hAnsi="Arial"/>
+        </w:rPr>
+      </w:pPr>
+      <w:r>
+        <w:rPr>
+          <w:rFonts w:ascii="Arial" w:hAnsi="Arial"/>
+        </w:rPr>
+      </w:r>
+    </w:p>
+    <w:p>
+      <w:pPr>
+        <w:pStyle w:val="LONormal"/>
+        <w:ind w:left="0" w:right="0" w:hanging="0"/>
+        <w:jc w:val="left"/>
+        <w:rPr>
+          <w:rFonts w:ascii="Arial" w:hAnsi="Arial"/>
+        </w:rPr>
+      </w:pPr>
+      <w:r>
+        <w:rPr>
+          <w:rFonts w:ascii="Arial" w:hAnsi="Arial"/>
+          <w:b/>
+          <w:sz w:val="22"/>
+        </w:rPr>
+        <w:t>Description:</w:t>
+      </w:r>
+      <w:r>
+        <w:rPr>
+          <w:rFonts w:ascii="Arial" w:hAnsi="Arial"/>
+          <w:sz w:val="22"/>
+        </w:rPr>
+        <w:t xml:space="preserve"> Read or set the topic for the specified channel. This requires admin privileges.</w:t>
+      </w:r>
+    </w:p>
+    <w:p>
+      <w:pPr>
+        <w:pStyle w:val="LONormal"/>
+        <w:ind w:left="0" w:right="0" w:hanging="0"/>
+        <w:jc w:val="left"/>
+        <w:rPr>
+          <w:rFonts w:ascii="Arial" w:hAnsi="Arial"/>
+        </w:rPr>
+      </w:pPr>
+      <w:r>
+        <w:rPr>
+          <w:rFonts w:ascii="Arial" w:hAnsi="Arial"/>
+          <w:b/>
+          <w:color w:val="000000"/>
+          <w:sz w:val="22"/>
+          <w:lang w:val="en-GB"/>
+        </w:rPr>
+        <w:t>Responses:</w:t>
+      </w:r>
+      <w:r>
+        <w:rPr>
+          <w:rFonts w:ascii="Arial" w:hAnsi="Arial"/>
+          <w:b w:val="false"/>
+          <w:color w:val="000000"/>
+          <w:sz w:val="22"/>
+          <w:lang w:val="en-GB"/>
+        </w:rPr>
+        <w:t xml:space="preserve"> OK, ERR_NOSUCHCHANNEL, ERR_NOTADMIN</w:t>
+      </w:r>
+    </w:p>
+    <w:p>
+      <w:pPr>
+        <w:pStyle w:val="LONormal"/>
+        <w:ind w:left="0" w:right="0" w:hanging="0"/>
+        <w:jc w:val="left"/>
+        <w:rPr>
+          <w:rFonts w:ascii="Arial" w:hAnsi="Arial"/>
+        </w:rPr>
+      </w:pPr>
+      <w:r>
+        <w:rPr>
+          <w:rFonts w:ascii="Arial" w:hAnsi="Arial"/>
+        </w:rPr>
+      </w:r>
+    </w:p>
+    <w:p>
+      <w:pPr>
+        <w:pStyle w:val="LONormal"/>
+        <w:ind w:left="0" w:right="0" w:hanging="0"/>
+        <w:jc w:val="left"/>
+        <w:rPr>
+          <w:rFonts w:ascii="Arial" w:hAnsi="Arial"/>
+        </w:rPr>
+      </w:pPr>
+      <w:r>
+        <w:rPr>
+          <w:rFonts w:ascii="Arial" w:hAnsi="Arial"/>
+          <w:b/>
+          <w:sz w:val="22"/>
+        </w:rPr>
+        <w:t>Command:</w:t>
+      </w:r>
+      <w:r>
+        <w:rPr>
+          <w:rFonts w:ascii="Arial" w:hAnsi="Arial"/>
+          <w:sz w:val="22"/>
+        </w:rPr>
+        <w:t xml:space="preserve"> MSG</w:t>
+      </w:r>
+    </w:p>
+    <w:p>
+      <w:pPr>
+        <w:pStyle w:val="LONormal"/>
+        <w:ind w:left="0" w:right="0" w:hanging="0"/>
+        <w:jc w:val="left"/>
+        <w:rPr>
+          <w:rFonts w:ascii="Arial" w:hAnsi="Arial"/>
+        </w:rPr>
+      </w:pPr>
+      <w:r>
+        <w:rPr>
+          <w:rFonts w:ascii="Arial" w:hAnsi="Arial"/>
+          <w:b/>
+          <w:sz w:val="22"/>
+        </w:rPr>
+        <w:t>Parameters:</w:t>
+      </w:r>
+      <w:r>
+        <w:rPr>
+          <w:rFonts w:ascii="Arial" w:hAnsi="Arial"/>
+          <w:sz w:val="22"/>
+        </w:rPr>
+        <w:t xml:space="preserve"> [channel/user]</w:t>
+      </w:r>
+    </w:p>
+    <w:p>
+      <w:pPr>
+        <w:pStyle w:val="LONormal"/>
+        <w:ind w:left="0" w:right="0" w:hanging="0"/>
+        <w:jc w:val="left"/>
+        <w:rPr>
+          <w:rFonts w:ascii="Arial" w:hAnsi="Arial"/>
+        </w:rPr>
+      </w:pPr>
+      <w:r>
+        <w:rPr>
+          <w:rFonts w:ascii="Arial" w:hAnsi="Arial"/>
+          <w:b/>
+          <w:sz w:val="22"/>
+        </w:rPr>
+        <w:t>Example p</w:t>
+      </w:r>
+      <w:r>
+        <w:rPr>
+          <w:rFonts w:ascii="Arial" w:hAnsi="Arial"/>
+          <w:b/>
+          <w:sz w:val="22"/>
+        </w:rPr>
+        <w:t>ayload</w:t>
+      </w:r>
+      <w:r>
+        <w:rPr>
+          <w:rFonts w:ascii="Arial" w:hAnsi="Arial"/>
+          <w:b/>
+          <w:sz w:val="22"/>
+        </w:rPr>
+        <w:t>s</w:t>
+      </w:r>
+      <w:r>
+        <w:rPr>
+          <w:rFonts w:ascii="Arial" w:hAnsi="Arial"/>
+          <w:b/>
+          <w:sz w:val="22"/>
+        </w:rPr>
+        <w:t>:</w:t>
+      </w:r>
+      <w:r>
+        <w:rPr>
+          <w:rFonts w:ascii="Arial" w:hAnsi="Arial"/>
+          <w:sz w:val="22"/>
+        </w:rPr>
+        <w:t xml:space="preserve"> MSG #general Does anyone else want to go home and play FFXIV?</w:t>
+      </w:r>
+    </w:p>
+    <w:p>
+      <w:pPr>
+        <w:pStyle w:val="LONormal"/>
+        <w:ind w:left="0" w:right="0" w:hanging="0"/>
+        <w:jc w:val="left"/>
+        <w:rPr>
+          <w:rFonts w:ascii="Arial" w:hAnsi="Arial"/>
+        </w:rPr>
+      </w:pPr>
+      <w:r>
+        <w:rPr>
+          <w:rFonts w:ascii="Arial" w:hAnsi="Arial"/>
+          <w:sz w:val="22"/>
+        </w:rPr>
+        <w:t>MSG Ashleigh_</w:t>
+      </w:r>
+      <w:r>
+        <w:rPr>
+          <w:rFonts w:ascii="Arial" w:hAnsi="Arial"/>
+          <w:sz w:val="22"/>
+        </w:rPr>
+        <w:t>Smith</w:t>
+      </w:r>
+      <w:r>
+        <w:rPr>
+          <w:rFonts w:ascii="Arial" w:hAnsi="Arial"/>
+          <w:sz w:val="22"/>
+        </w:rPr>
+        <w:t xml:space="preserve"> Don't forget the milk!</w:t>
+      </w:r>
+    </w:p>
+    <w:p>
+      <w:pPr>
+        <w:pStyle w:val="LONormal"/>
+        <w:ind w:left="0" w:right="0" w:hanging="0"/>
+        <w:jc w:val="left"/>
+        <w:rPr>
+          <w:rFonts w:ascii="Arial" w:hAnsi="Arial"/>
+        </w:rPr>
+      </w:pPr>
+      <w:r>
+        <w:rPr>
+          <w:rFonts w:ascii="Arial" w:hAnsi="Arial"/>
+        </w:rPr>
+      </w:r>
+    </w:p>
+    <w:p>
+      <w:pPr>
+        <w:pStyle w:val="LONormal"/>
+        <w:ind w:left="0" w:right="0" w:hanging="0"/>
+        <w:jc w:val="left"/>
+        <w:rPr>
+          <w:rFonts w:ascii="Arial" w:hAnsi="Arial"/>
+        </w:rPr>
+      </w:pPr>
+      <w:r>
+        <w:rPr>
+          <w:rFonts w:ascii="Arial" w:hAnsi="Arial"/>
+          <w:b/>
+          <w:sz w:val="22"/>
+        </w:rPr>
+        <w:t>Description:</w:t>
+      </w:r>
+      <w:r>
+        <w:rPr>
+          <w:rFonts w:ascii="Arial" w:hAnsi="Arial"/>
+          <w:sz w:val="22"/>
+        </w:rPr>
+        <w:t xml:space="preserve"> Send a message to an existing channel or a connected user</w:t>
+      </w:r>
+    </w:p>
+    <w:p>
+      <w:pPr>
+        <w:pStyle w:val="LONormal"/>
+        <w:ind w:left="0" w:right="0" w:hanging="0"/>
+        <w:jc w:val="left"/>
+        <w:rPr>
+          <w:rFonts w:ascii="Arial" w:hAnsi="Arial"/>
+        </w:rPr>
+      </w:pPr>
+      <w:r>
+        <w:rPr>
+          <w:rFonts w:ascii="Arial" w:hAnsi="Arial"/>
+          <w:sz w:val="22"/>
+        </w:rPr>
+        <w:t>Public messages from a client are broadcast to all connected clients (except its origin) in the channel.</w:t>
+      </w:r>
+    </w:p>
+    <w:p>
+      <w:pPr>
+        <w:pStyle w:val="LONormal"/>
+        <w:ind w:left="0" w:right="0" w:hanging="0"/>
+        <w:jc w:val="left"/>
+        <w:rPr>
+          <w:rFonts w:ascii="Arial" w:hAnsi="Arial"/>
+        </w:rPr>
+      </w:pPr>
+      <w:r>
+        <w:rPr>
+          <w:rFonts w:ascii="Arial" w:hAnsi="Arial"/>
+        </w:rPr>
+      </w:r>
+    </w:p>
+    <w:p>
+      <w:pPr>
+        <w:pStyle w:val="LONormal"/>
+        <w:ind w:left="0" w:right="0" w:hanging="0"/>
+        <w:jc w:val="left"/>
+        <w:rPr>
+          <w:rFonts w:ascii="Arial" w:hAnsi="Arial"/>
+        </w:rPr>
+      </w:pPr>
+      <w:r>
+        <w:rPr>
+          <w:rFonts w:ascii="Arial" w:hAnsi="Arial"/>
+          <w:sz w:val="22"/>
+        </w:rPr>
+        <w:t>Private messages are only broadcast to the clients they are intended for, as opposed to all connected clients in a channel. Private messages are only sent to one client at a time.</w:t>
+      </w:r>
+    </w:p>
+    <w:p>
+      <w:pPr>
+        <w:pStyle w:val="LONormal"/>
+        <w:ind w:left="0" w:right="0" w:hanging="0"/>
+        <w:jc w:val="left"/>
+        <w:rPr>
+          <w:rFonts w:ascii="Arial" w:hAnsi="Arial"/>
+        </w:rPr>
+      </w:pPr>
+      <w:r>
+        <w:rPr>
+          <w:rFonts w:ascii="Arial" w:hAnsi="Arial"/>
+          <w:b/>
+          <w:color w:val="000000"/>
+          <w:sz w:val="22"/>
+          <w:lang w:val="en-GB"/>
+        </w:rPr>
+        <w:t>Responses:</w:t>
+      </w:r>
+      <w:r>
+        <w:rPr>
+          <w:rFonts w:ascii="Arial" w:hAnsi="Arial"/>
+          <w:b w:val="false"/>
+          <w:color w:val="000000"/>
+          <w:sz w:val="22"/>
+          <w:lang w:val="en-GB"/>
+        </w:rPr>
+        <w:t xml:space="preserve"> OK</w:t>
+      </w:r>
+    </w:p>
+    <w:p>
+      <w:pPr>
+        <w:pStyle w:val="LONormal"/>
+        <w:ind w:left="0" w:right="0" w:hanging="0"/>
+        <w:jc w:val="left"/>
+        <w:rPr>
+          <w:b/>
+          <w:b/>
+          <w:sz w:val="28"/>
+        </w:rPr>
+      </w:pPr>
+      <w:r>
+        <w:rPr>
+          <w:rFonts w:ascii="Arial" w:hAnsi="Arial"/>
+        </w:rPr>
+      </w:r>
+    </w:p>
+    <w:p>
+      <w:pPr>
+        <w:pStyle w:val="LONormal"/>
+        <w:ind w:left="0" w:right="0" w:hanging="0"/>
+        <w:jc w:val="left"/>
+        <w:rPr>
+          <w:rFonts w:ascii="Arial" w:hAnsi="Arial"/>
+          <w:sz w:val="28"/>
+          <w:szCs w:val="28"/>
+        </w:rPr>
+      </w:pPr>
+      <w:r>
+        <w:rPr>
+          <w:rFonts w:ascii="Arial" w:hAnsi="Arial"/>
+          <w:b/>
+          <w:color w:val="000000"/>
+          <w:sz w:val="28"/>
+          <w:szCs w:val="28"/>
+          <w:lang w:val="en-GB"/>
+        </w:rPr>
+        <w:t xml:space="preserve">Admin </w:t>
+      </w:r>
+      <w:r>
+        <w:rPr>
+          <w:rFonts w:ascii="Arial" w:hAnsi="Arial"/>
+          <w:b/>
+          <w:color w:val="000000"/>
+          <w:sz w:val="28"/>
+          <w:szCs w:val="28"/>
+          <w:lang w:val="en-GB"/>
+        </w:rPr>
+        <w:t>commands</w:t>
+      </w:r>
+    </w:p>
+    <w:p>
+      <w:pPr>
+        <w:pStyle w:val="LONormal"/>
+        <w:ind w:left="0" w:right="0" w:hanging="0"/>
+        <w:jc w:val="left"/>
+        <w:rPr>
+          <w:rFonts w:ascii="Arial" w:hAnsi="Arial"/>
+        </w:rPr>
+      </w:pPr>
+      <w:r>
+        <w:rPr>
+          <w:rFonts w:ascii="Arial" w:hAnsi="Arial"/>
+        </w:rPr>
+      </w:r>
+    </w:p>
+    <w:p>
+      <w:pPr>
+        <w:pStyle w:val="LONormal"/>
+        <w:ind w:left="0" w:right="0" w:hanging="0"/>
+        <w:jc w:val="left"/>
+        <w:rPr>
+          <w:rFonts w:ascii="Arial" w:hAnsi="Arial"/>
+        </w:rPr>
+      </w:pPr>
+      <w:r>
+        <w:rPr>
+          <w:rFonts w:ascii="Arial" w:hAnsi="Arial"/>
+          <w:b w:val="false"/>
+          <w:color w:val="000000"/>
+          <w:sz w:val="22"/>
+          <w:lang w:val="en-GB"/>
+        </w:rPr>
+        <w:t xml:space="preserve">When a server receives </w:t>
+      </w:r>
+      <w:r>
+        <w:rPr>
+          <w:rFonts w:ascii="Arial" w:hAnsi="Arial"/>
+          <w:b w:val="false"/>
+          <w:color w:val="000000"/>
+          <w:sz w:val="22"/>
+          <w:lang w:val="en-GB"/>
+        </w:rPr>
+        <w:t>an admin only</w:t>
+      </w:r>
+      <w:r>
+        <w:rPr>
+          <w:rFonts w:ascii="Arial" w:hAnsi="Arial"/>
+          <w:b w:val="false"/>
+          <w:color w:val="000000"/>
+          <w:sz w:val="22"/>
+          <w:lang w:val="en-GB"/>
+        </w:rPr>
+        <w:t xml:space="preserve"> command it checks the connecting client’s user privileges. If they are do not have admin privileges, an </w:t>
+      </w:r>
+      <w:r>
+        <w:rPr>
+          <w:rFonts w:ascii="Arial" w:hAnsi="Arial"/>
+          <w:b w:val="false"/>
+          <w:color w:val="000000"/>
+          <w:sz w:val="22"/>
+          <w:lang w:val="en-GB"/>
+        </w:rPr>
+        <w:t xml:space="preserve">"ERR_NOTADMIN" </w:t>
+      </w:r>
+      <w:r>
+        <w:rPr>
+          <w:rFonts w:ascii="Arial" w:hAnsi="Arial"/>
+          <w:b w:val="false"/>
+          <w:color w:val="000000"/>
+          <w:sz w:val="22"/>
+          <w:lang w:val="en-GB"/>
+        </w:rPr>
+        <w:t>packet is sent.</w:t>
+      </w:r>
+    </w:p>
+    <w:p>
+      <w:pPr>
+        <w:pStyle w:val="LONormal"/>
+        <w:ind w:left="0" w:right="0" w:hanging="0"/>
+        <w:jc w:val="left"/>
+        <w:rPr>
+          <w:b w:val="false"/>
+          <w:b w:val="false"/>
+          <w:color w:val="000000"/>
+          <w:sz w:val="22"/>
+          <w:lang w:val="en-GB"/>
+        </w:rPr>
+      </w:pPr>
+      <w:r>
+        <w:rPr>
+          <w:rFonts w:ascii="Arial" w:hAnsi="Arial"/>
+        </w:rPr>
+      </w:r>
+    </w:p>
+    <w:p>
+      <w:pPr>
+        <w:pStyle w:val="LONormal"/>
+        <w:ind w:left="0" w:right="0" w:hanging="0"/>
+        <w:jc w:val="left"/>
+        <w:rPr>
+          <w:rFonts w:ascii="Arial" w:hAnsi="Arial"/>
+        </w:rPr>
+      </w:pPr>
+      <w:r>
+        <w:rPr>
+          <w:rFonts w:ascii="Arial" w:hAnsi="Arial"/>
+          <w:b/>
+          <w:sz w:val="22"/>
+        </w:rPr>
+        <w:t>Command:</w:t>
+      </w:r>
+      <w:r>
+        <w:rPr>
+          <w:rFonts w:ascii="Arial" w:hAnsi="Arial"/>
+          <w:sz w:val="22"/>
+        </w:rPr>
         <w:t xml:space="preserve"> </w:t>
       </w:r>
-      <w:bookmarkEnd w:id="1"/>
-      <w:r>
-        <w:rPr>
-          <w:rFonts w:ascii="Arial" w:hAnsi="Arial"/>
-          <w:sz w:val="22"/>
-        </w:rPr>
-        <w:t>CH_CREATE #foo</w:t>
+      <w:r>
+        <w:rPr>
+          <w:rFonts w:ascii="Arial" w:hAnsi="Arial"/>
+          <w:sz w:val="22"/>
+        </w:rPr>
+        <w:t>KICK</w:t>
+      </w:r>
+    </w:p>
+    <w:p>
+      <w:pPr>
+        <w:pStyle w:val="LONormal"/>
+        <w:ind w:left="0" w:right="0" w:hanging="0"/>
+        <w:jc w:val="left"/>
+        <w:rPr>
+          <w:rFonts w:ascii="Arial" w:hAnsi="Arial"/>
+        </w:rPr>
+      </w:pPr>
+      <w:r>
+        <w:rPr>
+          <w:rFonts w:ascii="Arial" w:hAnsi="Arial"/>
+          <w:b/>
+          <w:sz w:val="22"/>
+        </w:rPr>
+        <w:t>Parameters:</w:t>
+      </w:r>
+      <w:r>
+        <w:rPr>
+          <w:rFonts w:ascii="Arial" w:hAnsi="Arial"/>
+          <w:sz w:val="22"/>
+        </w:rPr>
+        <w:t xml:space="preserve"> </w:t>
+      </w:r>
+      <w:r>
+        <w:rPr>
+          <w:rFonts w:ascii="Arial" w:hAnsi="Arial"/>
+          <w:sz w:val="22"/>
+        </w:rPr>
+        <w:t>[username]</w:t>
+      </w:r>
+    </w:p>
+    <w:p>
+      <w:pPr>
+        <w:pStyle w:val="LONormal"/>
+        <w:ind w:left="0" w:right="0" w:hanging="0"/>
+        <w:jc w:val="left"/>
+        <w:rPr>
+          <w:rFonts w:ascii="Arial" w:hAnsi="Arial"/>
+        </w:rPr>
+      </w:pPr>
+      <w:r>
+        <w:rPr>
+          <w:rFonts w:ascii="Arial" w:hAnsi="Arial"/>
+          <w:b/>
+          <w:sz w:val="22"/>
+        </w:rPr>
+        <w:t>Example p</w:t>
+      </w:r>
+      <w:r>
+        <w:rPr>
+          <w:rFonts w:ascii="Arial" w:hAnsi="Arial"/>
+          <w:b/>
+          <w:sz w:val="22"/>
+        </w:rPr>
+        <w:t>ayload:</w:t>
+      </w:r>
+      <w:r>
+        <w:rPr>
+          <w:rFonts w:ascii="Arial" w:hAnsi="Arial"/>
+          <w:sz w:val="22"/>
+        </w:rPr>
+        <w:t xml:space="preserve"> </w:t>
+      </w:r>
+      <w:r>
+        <w:rPr>
+          <w:rFonts w:ascii="Arial" w:hAnsi="Arial"/>
+          <w:sz w:val="22"/>
+        </w:rPr>
+        <w:t>KICK disruptive_user</w:t>
       </w:r>
     </w:p>
     <w:p>
@@ -2565,7 +3558,14 @@
           <w:rFonts w:ascii="Arial" w:hAnsi="Arial"/>
           <w:sz w:val="22"/>
         </w:rPr>
-        <w:t xml:space="preserve"> Create a new channel with specified name. If the name is above 20 characters in length, or if invalid characters are found, an ERR_CHANNELNAME is sent.</w:t>
+        <w:t xml:space="preserve"> </w:t>
+      </w:r>
+      <w:r>
+        <w:rPr>
+          <w:rFonts w:ascii="Arial" w:hAnsi="Arial"/>
+          <w:sz w:val="22"/>
+        </w:rPr>
+        <w:t>Terminates a client’s connection, kicking them from the server.</w:t>
       </w:r>
     </w:p>
     <w:p>
@@ -2595,21 +3595,274 @@
           <w:sz w:val="22"/>
           <w:lang w:val="en-GB"/>
         </w:rPr>
-        <w:t xml:space="preserve"> OK, ERR_CHANNELNAME</w:t>
-      </w:r>
-    </w:p>
-    <w:p>
-      <w:pPr>
-        <w:pStyle w:val="LONormal"/>
-        <w:ind w:left="0" w:right="0" w:hanging="0"/>
-        <w:jc w:val="left"/>
-        <w:rPr>
-          <w:rFonts w:ascii="Arial" w:hAnsi="Arial"/>
-        </w:rPr>
-      </w:pPr>
-      <w:r>
-        <w:rPr>
-          <w:rFonts w:ascii="Arial" w:hAnsi="Arial"/>
+        <w:t xml:space="preserve"> OK, ERR_NOTADMIN</w:t>
+      </w:r>
+    </w:p>
+    <w:p>
+      <w:pPr>
+        <w:pStyle w:val="LONormal"/>
+        <w:ind w:left="0" w:right="0" w:hanging="0"/>
+        <w:jc w:val="left"/>
+        <w:rPr>
+          <w:b w:val="false"/>
+          <w:b w:val="false"/>
+          <w:color w:val="000000"/>
+          <w:sz w:val="22"/>
+          <w:lang w:val="en-GB"/>
+        </w:rPr>
+      </w:pPr>
+      <w:r>
+        <w:rPr>
+          <w:rFonts w:ascii="Arial" w:hAnsi="Arial"/>
+        </w:rPr>
+      </w:r>
+    </w:p>
+    <w:p>
+      <w:pPr>
+        <w:pStyle w:val="LONormal"/>
+        <w:ind w:left="0" w:right="0" w:hanging="0"/>
+        <w:jc w:val="left"/>
+        <w:rPr>
+          <w:rFonts w:ascii="Arial" w:hAnsi="Arial"/>
+        </w:rPr>
+      </w:pPr>
+      <w:r>
+        <w:rPr>
+          <w:rFonts w:ascii="Arial" w:hAnsi="Arial"/>
+          <w:b/>
+          <w:sz w:val="22"/>
+        </w:rPr>
+        <w:t>Command:</w:t>
+      </w:r>
+      <w:r>
+        <w:rPr>
+          <w:rFonts w:ascii="Arial" w:hAnsi="Arial"/>
+          <w:sz w:val="22"/>
+        </w:rPr>
+        <w:t xml:space="preserve"> </w:t>
+      </w:r>
+      <w:r>
+        <w:rPr>
+          <w:rFonts w:ascii="Arial" w:hAnsi="Arial"/>
+          <w:sz w:val="22"/>
+        </w:rPr>
+        <w:t>BAN</w:t>
+      </w:r>
+    </w:p>
+    <w:p>
+      <w:pPr>
+        <w:pStyle w:val="LONormal"/>
+        <w:ind w:left="0" w:right="0" w:hanging="0"/>
+        <w:jc w:val="left"/>
+        <w:rPr>
+          <w:rFonts w:ascii="Arial" w:hAnsi="Arial"/>
+        </w:rPr>
+      </w:pPr>
+      <w:r>
+        <w:rPr>
+          <w:rFonts w:ascii="Arial" w:hAnsi="Arial"/>
+          <w:b/>
+          <w:sz w:val="22"/>
+        </w:rPr>
+        <w:t>Parameters:</w:t>
+      </w:r>
+      <w:r>
+        <w:rPr>
+          <w:rFonts w:ascii="Arial" w:hAnsi="Arial"/>
+          <w:sz w:val="22"/>
+        </w:rPr>
+        <w:t xml:space="preserve"> </w:t>
+      </w:r>
+      <w:r>
+        <w:rPr>
+          <w:rFonts w:ascii="Arial" w:hAnsi="Arial"/>
+          <w:sz w:val="22"/>
+        </w:rPr>
+        <w:t>[username] (time)</w:t>
+      </w:r>
+    </w:p>
+    <w:p>
+      <w:pPr>
+        <w:pStyle w:val="LONormal"/>
+        <w:ind w:left="0" w:right="0" w:hanging="0"/>
+        <w:jc w:val="left"/>
+        <w:rPr>
+          <w:rFonts w:ascii="Arial" w:hAnsi="Arial"/>
+        </w:rPr>
+      </w:pPr>
+      <w:r>
+        <w:rPr>
+          <w:rFonts w:ascii="Arial" w:hAnsi="Arial"/>
+          <w:b/>
+          <w:sz w:val="22"/>
+        </w:rPr>
+        <w:t>Example p</w:t>
+      </w:r>
+      <w:r>
+        <w:rPr>
+          <w:rFonts w:ascii="Arial" w:hAnsi="Arial"/>
+          <w:b/>
+          <w:sz w:val="22"/>
+        </w:rPr>
+        <w:t>ayload:</w:t>
+      </w:r>
+      <w:r>
+        <w:rPr>
+          <w:rFonts w:ascii="Arial" w:hAnsi="Arial"/>
+          <w:sz w:val="22"/>
+        </w:rPr>
+        <w:t xml:space="preserve"> </w:t>
+      </w:r>
+      <w:r>
+        <w:rPr>
+          <w:rFonts w:ascii="Arial" w:hAnsi="Arial"/>
+          <w:sz w:val="22"/>
+        </w:rPr>
+        <w:t>BAN disruptive_user 10</w:t>
+      </w:r>
+    </w:p>
+    <w:p>
+      <w:pPr>
+        <w:pStyle w:val="LONormal"/>
+        <w:ind w:left="0" w:right="0" w:hanging="0"/>
+        <w:jc w:val="left"/>
+        <w:rPr>
+          <w:rFonts w:ascii="Arial" w:hAnsi="Arial"/>
+        </w:rPr>
+      </w:pPr>
+      <w:r>
+        <w:rPr>
+          <w:rFonts w:ascii="Arial" w:hAnsi="Arial"/>
+        </w:rPr>
+      </w:r>
+    </w:p>
+    <w:p>
+      <w:pPr>
+        <w:pStyle w:val="LONormal"/>
+        <w:ind w:left="0" w:right="0" w:hanging="0"/>
+        <w:jc w:val="left"/>
+        <w:rPr>
+          <w:rFonts w:ascii="Arial" w:hAnsi="Arial"/>
+        </w:rPr>
+      </w:pPr>
+      <w:r>
+        <w:rPr>
+          <w:rFonts w:ascii="Arial" w:hAnsi="Arial"/>
+          <w:b/>
+          <w:sz w:val="22"/>
+        </w:rPr>
+        <w:t>Description:</w:t>
+      </w:r>
+      <w:r>
+        <w:rPr>
+          <w:rFonts w:ascii="Arial" w:hAnsi="Arial"/>
+          <w:sz w:val="22"/>
+        </w:rPr>
+        <w:t xml:space="preserve"> </w:t>
+      </w:r>
+      <w:r>
+        <w:rPr>
+          <w:rFonts w:ascii="Arial" w:hAnsi="Arial"/>
+          <w:sz w:val="22"/>
+        </w:rPr>
+        <w:t>Terminates a client’s connection, kicking them from the server. The same user will not be able to rejoin the server. If the optional parameter time is specified, the user will only be banned for the specified amount of time (in minutes) and will be able to reconnect to the server after that time. The errors on CONNECT for ERR_PERMABANNED and ERR_TEMPBANNED are sent appropriately to any banned users who attempt to reconnect.</w:t>
+      </w:r>
+    </w:p>
+    <w:p>
+      <w:pPr>
+        <w:pStyle w:val="LONormal"/>
+        <w:ind w:left="0" w:right="0" w:hanging="0"/>
+        <w:jc w:val="left"/>
+        <w:rPr>
+          <w:rFonts w:ascii="Arial" w:hAnsi="Arial"/>
+        </w:rPr>
+      </w:pPr>
+      <w:r>
+        <w:rPr>
+          <w:rFonts w:ascii="Arial" w:hAnsi="Arial"/>
+          <w:b/>
+          <w:color w:val="000000"/>
+          <w:sz w:val="22"/>
+          <w:lang w:val="en-GB"/>
+        </w:rPr>
+        <w:t>Responses:</w:t>
+      </w:r>
+      <w:r>
+        <w:rPr>
+          <w:rFonts w:ascii="Arial" w:hAnsi="Arial"/>
+          <w:b w:val="false"/>
+          <w:color w:val="000000"/>
+          <w:sz w:val="22"/>
+          <w:lang w:val="en-GB"/>
+        </w:rPr>
+        <w:t xml:space="preserve"> OK, ERR_NOTADMIN</w:t>
+      </w:r>
+    </w:p>
+    <w:p>
+      <w:pPr>
+        <w:pStyle w:val="LONormal"/>
+        <w:ind w:left="0" w:right="0" w:hanging="0"/>
+        <w:jc w:val="left"/>
+        <w:rPr>
+          <w:b w:val="false"/>
+          <w:b w:val="false"/>
+          <w:color w:val="000000"/>
+          <w:sz w:val="22"/>
+          <w:lang w:val="en-GB"/>
+        </w:rPr>
+      </w:pPr>
+      <w:r>
+        <w:rPr>
+          <w:rFonts w:ascii="Arial" w:hAnsi="Arial"/>
+        </w:rPr>
+      </w:r>
+    </w:p>
+    <w:p>
+      <w:pPr>
+        <w:pStyle w:val="LONormal"/>
+        <w:ind w:left="0" w:right="0" w:hanging="0"/>
+        <w:jc w:val="left"/>
+        <w:rPr>
+          <w:rFonts w:ascii="Arial" w:hAnsi="Arial"/>
+          <w:b/>
+          <w:b/>
+          <w:bCs/>
+          <w:sz w:val="28"/>
+          <w:szCs w:val="28"/>
+        </w:rPr>
+      </w:pPr>
+      <w:r>
+        <w:rPr>
+          <w:rFonts w:ascii="Arial" w:hAnsi="Arial"/>
+          <w:b/>
+          <w:bCs/>
+          <w:sz w:val="28"/>
+          <w:szCs w:val="28"/>
+        </w:rPr>
+        <w:t>Other</w:t>
+      </w:r>
+    </w:p>
+    <w:p>
+      <w:pPr>
+        <w:pStyle w:val="LONormal"/>
+        <w:ind w:left="0" w:right="0" w:hanging="0"/>
+        <w:jc w:val="left"/>
+        <w:rPr>
+          <w:rFonts w:ascii="Arial" w:hAnsi="Arial"/>
+          <w:b/>
+          <w:b/>
+          <w:bCs/>
+          <w:sz w:val="28"/>
+          <w:szCs w:val="28"/>
+        </w:rPr>
+      </w:pPr>
+      <w:r>
+        <w:rPr>
+          <w:rFonts w:ascii="Arial" w:hAnsi="Arial"/>
+          <w:b/>
+          <w:bCs/>
+          <w:sz w:val="28"/>
+          <w:szCs w:val="28"/>
         </w:rPr>
       </w:r>
     </w:p>
@@ -2628,7 +3881,7 @@
           <w:b/>
           <w:sz w:val="24"/>
         </w:rPr>
-        <w:t>Deleting a channel</w:t>
+        <w:t>MOTD</w:t>
       </w:r>
     </w:p>
     <w:p>
@@ -2668,7 +3921,7 @@
           <w:rFonts w:ascii="Arial" w:hAnsi="Arial"/>
           <w:sz w:val="22"/>
         </w:rPr>
-        <w:t xml:space="preserve"> CH_DESTROY</w:t>
+        <w:t xml:space="preserve"> MOTD</w:t>
       </w:r>
     </w:p>
     <w:p>
@@ -2693,7 +3946,7 @@
           <w:rFonts w:ascii="Arial" w:hAnsi="Arial"/>
           <w:sz w:val="22"/>
         </w:rPr>
-        <w:t xml:space="preserve"> [name]</w:t>
+        <w:t xml:space="preserve"> (message)</w:t>
       </w:r>
     </w:p>
     <w:p>
@@ -2726,7 +3979,28 @@
           <w:rFonts w:ascii="Arial" w:hAnsi="Arial"/>
           <w:sz w:val="22"/>
         </w:rPr>
-        <w:t xml:space="preserve"> CH_DESTROY #foo</w:t>
+        <w:t xml:space="preserve"> MOTD Welcome to </w:t>
+      </w:r>
+      <w:r>
+        <w:rPr>
+          <w:rFonts w:ascii="Arial" w:hAnsi="Arial"/>
+          <w:sz w:val="22"/>
+        </w:rPr>
+        <w:t>Ashleigh</w:t>
+      </w:r>
+      <w:r>
+        <w:rPr>
+          <w:rFonts w:ascii="Arial" w:hAnsi="Arial"/>
+          <w:sz w:val="22"/>
+        </w:rPr>
+        <w:t xml:space="preserve">'s </w:t>
+      </w:r>
+      <w:r>
+        <w:rPr>
+          <w:rFonts w:ascii="Arial" w:hAnsi="Arial"/>
+          <w:sz w:val="22"/>
+        </w:rPr>
+        <w:t>server.</w:t>
       </w:r>
     </w:p>
     <w:p>
@@ -2766,690 +4040,6 @@
           <w:rFonts w:ascii="Arial" w:hAnsi="Arial"/>
           <w:sz w:val="22"/>
         </w:rPr>
-        <w:t xml:space="preserve"> Delete an existing channel with the specified name. Can only be used by an admin. If the user is not an admin, ERR_NOTADMIN is returned. An ERR_NOSUCHCHANNEL will be sent if the channel name specified is not found.</w:t>
-      </w:r>
-    </w:p>
-    <w:p>
-      <w:pPr>
-        <w:pStyle w:val="LONormal"/>
-        <w:ind w:left="0" w:right="0" w:hanging="0"/>
-        <w:jc w:val="left"/>
-        <w:rPr>
-          <w:rFonts w:ascii="Arial" w:hAnsi="Arial"/>
-        </w:rPr>
-      </w:pPr>
-      <w:r>
-        <w:rPr>
-          <w:rFonts w:ascii="Arial" w:hAnsi="Arial"/>
-          <w:b/>
-          <w:color w:val="000000"/>
-          <w:sz w:val="22"/>
-          <w:lang w:val="en-GB"/>
-        </w:rPr>
-        <w:t>Responses:</w:t>
-      </w:r>
-      <w:r>
-        <w:rPr>
-          <w:rFonts w:ascii="Arial" w:hAnsi="Arial"/>
-          <w:b w:val="false"/>
-          <w:color w:val="000000"/>
-          <w:sz w:val="22"/>
-          <w:lang w:val="en-GB"/>
-        </w:rPr>
-        <w:t xml:space="preserve"> OK, ERR_NOSUCHCHANNEL, ERR_NOTADMIN</w:t>
-      </w:r>
-    </w:p>
-    <w:p>
-      <w:pPr>
-        <w:pStyle w:val="LONormal"/>
-        <w:ind w:left="0" w:right="0" w:hanging="0"/>
-        <w:jc w:val="left"/>
-        <w:rPr>
-          <w:rFonts w:ascii="Arial" w:hAnsi="Arial"/>
-        </w:rPr>
-      </w:pPr>
-      <w:r>
-        <w:rPr>
-          <w:rFonts w:ascii="Arial" w:hAnsi="Arial"/>
-        </w:rPr>
-      </w:r>
-    </w:p>
-    <w:p>
-      <w:pPr>
-        <w:pStyle w:val="LONormal"/>
-        <w:ind w:left="0" w:right="0" w:hanging="0"/>
-        <w:jc w:val="left"/>
-        <w:rPr>
-          <w:rFonts w:ascii="Arial" w:hAnsi="Arial"/>
-        </w:rPr>
-      </w:pPr>
-      <w:r>
-        <w:rPr>
-          <w:rFonts w:ascii="Arial" w:hAnsi="Arial"/>
-          <w:b/>
-          <w:sz w:val="24"/>
-        </w:rPr>
-        <w:t>Channel topic</w:t>
-      </w:r>
-    </w:p>
-    <w:p>
-      <w:pPr>
-        <w:pStyle w:val="LONormal"/>
-        <w:ind w:left="0" w:right="0" w:hanging="0"/>
-        <w:jc w:val="left"/>
-        <w:rPr>
-          <w:rFonts w:ascii="Arial" w:hAnsi="Arial"/>
-        </w:rPr>
-      </w:pPr>
-      <w:r>
-        <w:rPr>
-          <w:rFonts w:ascii="Arial" w:hAnsi="Arial"/>
-        </w:rPr>
-      </w:r>
-    </w:p>
-    <w:p>
-      <w:pPr>
-        <w:pStyle w:val="LONormal"/>
-        <w:ind w:left="0" w:right="0" w:hanging="0"/>
-        <w:jc w:val="left"/>
-        <w:rPr>
-          <w:rFonts w:ascii="Arial" w:hAnsi="Arial"/>
-        </w:rPr>
-      </w:pPr>
-      <w:r>
-        <w:rPr>
-          <w:rFonts w:ascii="Arial" w:hAnsi="Arial"/>
-          <w:b/>
-          <w:sz w:val="22"/>
-        </w:rPr>
-        <w:t>Command:</w:t>
-      </w:r>
-      <w:r>
-        <w:rPr>
-          <w:rFonts w:ascii="Arial" w:hAnsi="Arial"/>
-          <w:sz w:val="22"/>
-        </w:rPr>
-        <w:t xml:space="preserve"> CH_TOPIC</w:t>
-      </w:r>
-    </w:p>
-    <w:p>
-      <w:pPr>
-        <w:pStyle w:val="LONormal"/>
-        <w:ind w:left="0" w:right="0" w:hanging="0"/>
-        <w:jc w:val="left"/>
-        <w:rPr>
-          <w:rFonts w:ascii="Arial" w:hAnsi="Arial"/>
-        </w:rPr>
-      </w:pPr>
-      <w:r>
-        <w:rPr>
-          <w:rFonts w:ascii="Arial" w:hAnsi="Arial"/>
-          <w:b/>
-          <w:sz w:val="22"/>
-        </w:rPr>
-        <w:t>Parameters:</w:t>
-      </w:r>
-      <w:r>
-        <w:rPr>
-          <w:rFonts w:ascii="Arial" w:hAnsi="Arial"/>
-          <w:sz w:val="22"/>
-        </w:rPr>
-        <w:t xml:space="preserve"> [channel] (message)</w:t>
-      </w:r>
-    </w:p>
-    <w:p>
-      <w:pPr>
-        <w:pStyle w:val="LONormal"/>
-        <w:ind w:left="0" w:right="0" w:hanging="0"/>
-        <w:jc w:val="left"/>
-        <w:rPr>
-          <w:rFonts w:ascii="Arial" w:hAnsi="Arial"/>
-        </w:rPr>
-      </w:pPr>
-      <w:r>
-        <w:rPr>
-          <w:rFonts w:ascii="Arial" w:hAnsi="Arial"/>
-          <w:b/>
-          <w:sz w:val="22"/>
-        </w:rPr>
-        <w:t>Example p</w:t>
-      </w:r>
-      <w:r>
-        <w:rPr>
-          <w:rFonts w:ascii="Arial" w:hAnsi="Arial"/>
-          <w:b/>
-          <w:sz w:val="22"/>
-        </w:rPr>
-        <w:t>ayload:</w:t>
-      </w:r>
-      <w:r>
-        <w:rPr>
-          <w:rFonts w:ascii="Arial" w:hAnsi="Arial"/>
-          <w:sz w:val="22"/>
-        </w:rPr>
-        <w:t xml:space="preserve"> CH_TOPIC A channel for general discussion</w:t>
-      </w:r>
-    </w:p>
-    <w:p>
-      <w:pPr>
-        <w:pStyle w:val="LONormal"/>
-        <w:ind w:left="0" w:right="0" w:hanging="0"/>
-        <w:jc w:val="left"/>
-        <w:rPr>
-          <w:rFonts w:ascii="Arial" w:hAnsi="Arial"/>
-        </w:rPr>
-      </w:pPr>
-      <w:r>
-        <w:rPr>
-          <w:rFonts w:ascii="Arial" w:hAnsi="Arial"/>
-        </w:rPr>
-      </w:r>
-    </w:p>
-    <w:p>
-      <w:pPr>
-        <w:pStyle w:val="LONormal"/>
-        <w:ind w:left="0" w:right="0" w:hanging="0"/>
-        <w:jc w:val="left"/>
-        <w:rPr>
-          <w:rFonts w:ascii="Arial" w:hAnsi="Arial"/>
-        </w:rPr>
-      </w:pPr>
-      <w:r>
-        <w:rPr>
-          <w:rFonts w:ascii="Arial" w:hAnsi="Arial"/>
-          <w:b/>
-          <w:sz w:val="22"/>
-        </w:rPr>
-        <w:t>Description:</w:t>
-      </w:r>
-      <w:r>
-        <w:rPr>
-          <w:rFonts w:ascii="Arial" w:hAnsi="Arial"/>
-          <w:sz w:val="22"/>
-        </w:rPr>
-        <w:t xml:space="preserve"> Read or set the topic for the specified channel. This requires admin privileges.</w:t>
-      </w:r>
-    </w:p>
-    <w:p>
-      <w:pPr>
-        <w:pStyle w:val="LONormal"/>
-        <w:ind w:left="0" w:right="0" w:hanging="0"/>
-        <w:jc w:val="left"/>
-        <w:rPr>
-          <w:rFonts w:ascii="Arial" w:hAnsi="Arial"/>
-        </w:rPr>
-      </w:pPr>
-      <w:r>
-        <w:rPr>
-          <w:rFonts w:ascii="Arial" w:hAnsi="Arial"/>
-          <w:b/>
-          <w:color w:val="000000"/>
-          <w:sz w:val="22"/>
-          <w:lang w:val="en-GB"/>
-        </w:rPr>
-        <w:t>Responses:</w:t>
-      </w:r>
-      <w:r>
-        <w:rPr>
-          <w:rFonts w:ascii="Arial" w:hAnsi="Arial"/>
-          <w:b w:val="false"/>
-          <w:color w:val="000000"/>
-          <w:sz w:val="22"/>
-          <w:lang w:val="en-GB"/>
-        </w:rPr>
-        <w:t xml:space="preserve"> OK, ERR_NOSUCHCHANNEL, ERR_NOTADMIN</w:t>
-      </w:r>
-    </w:p>
-    <w:p>
-      <w:pPr>
-        <w:pStyle w:val="LONormal"/>
-        <w:ind w:left="0" w:right="0" w:hanging="0"/>
-        <w:jc w:val="left"/>
-        <w:rPr>
-          <w:rFonts w:ascii="Arial" w:hAnsi="Arial"/>
-        </w:rPr>
-      </w:pPr>
-      <w:r>
-        <w:rPr>
-          <w:rFonts w:ascii="Arial" w:hAnsi="Arial"/>
-        </w:rPr>
-      </w:r>
-    </w:p>
-    <w:p>
-      <w:pPr>
-        <w:pStyle w:val="LONormal"/>
-        <w:ind w:left="0" w:right="0" w:hanging="0"/>
-        <w:jc w:val="left"/>
-        <w:rPr>
-          <w:rFonts w:ascii="Arial" w:hAnsi="Arial"/>
-        </w:rPr>
-      </w:pPr>
-      <w:r>
-        <w:rPr>
-          <w:rFonts w:ascii="Arial" w:hAnsi="Arial"/>
-          <w:b/>
-          <w:sz w:val="28"/>
-        </w:rPr>
-        <w:t>Messages</w:t>
-      </w:r>
-    </w:p>
-    <w:p>
-      <w:pPr>
-        <w:pStyle w:val="LONormal"/>
-        <w:ind w:left="0" w:right="0" w:hanging="0"/>
-        <w:jc w:val="left"/>
-        <w:rPr>
-          <w:rFonts w:ascii="Arial" w:hAnsi="Arial"/>
-        </w:rPr>
-      </w:pPr>
-      <w:r>
-        <w:rPr>
-          <w:rFonts w:ascii="Arial" w:hAnsi="Arial"/>
-        </w:rPr>
-      </w:r>
-    </w:p>
-    <w:p>
-      <w:pPr>
-        <w:pStyle w:val="LONormal"/>
-        <w:ind w:left="0" w:right="0" w:hanging="0"/>
-        <w:jc w:val="left"/>
-        <w:rPr>
-          <w:rFonts w:ascii="Arial" w:hAnsi="Arial"/>
-        </w:rPr>
-      </w:pPr>
-      <w:r>
-        <w:rPr>
-          <w:rFonts w:ascii="Arial" w:hAnsi="Arial"/>
-          <w:b/>
-          <w:sz w:val="22"/>
-        </w:rPr>
-        <w:t>Command:</w:t>
-      </w:r>
-      <w:r>
-        <w:rPr>
-          <w:rFonts w:ascii="Arial" w:hAnsi="Arial"/>
-          <w:sz w:val="22"/>
-        </w:rPr>
-        <w:t xml:space="preserve"> MSG</w:t>
-      </w:r>
-    </w:p>
-    <w:p>
-      <w:pPr>
-        <w:pStyle w:val="LONormal"/>
-        <w:ind w:left="0" w:right="0" w:hanging="0"/>
-        <w:jc w:val="left"/>
-        <w:rPr>
-          <w:rFonts w:ascii="Arial" w:hAnsi="Arial"/>
-        </w:rPr>
-      </w:pPr>
-      <w:r>
-        <w:rPr>
-          <w:rFonts w:ascii="Arial" w:hAnsi="Arial"/>
-          <w:b/>
-          <w:sz w:val="22"/>
-        </w:rPr>
-        <w:t>Parameters:</w:t>
-      </w:r>
-      <w:r>
-        <w:rPr>
-          <w:rFonts w:ascii="Arial" w:hAnsi="Arial"/>
-          <w:sz w:val="22"/>
-        </w:rPr>
-        <w:t xml:space="preserve"> [channel/user]</w:t>
-      </w:r>
-    </w:p>
-    <w:p>
-      <w:pPr>
-        <w:pStyle w:val="LONormal"/>
-        <w:ind w:left="0" w:right="0" w:hanging="0"/>
-        <w:jc w:val="left"/>
-        <w:rPr>
-          <w:rFonts w:ascii="Arial" w:hAnsi="Arial"/>
-        </w:rPr>
-      </w:pPr>
-      <w:r>
-        <w:rPr>
-          <w:rFonts w:ascii="Arial" w:hAnsi="Arial"/>
-          <w:b/>
-          <w:sz w:val="22"/>
-        </w:rPr>
-        <w:t>Example p</w:t>
-      </w:r>
-      <w:r>
-        <w:rPr>
-          <w:rFonts w:ascii="Arial" w:hAnsi="Arial"/>
-          <w:b/>
-          <w:sz w:val="22"/>
-        </w:rPr>
-        <w:t>ayload:</w:t>
-      </w:r>
-      <w:r>
-        <w:rPr>
-          <w:rFonts w:ascii="Arial" w:hAnsi="Arial"/>
-          <w:sz w:val="22"/>
-        </w:rPr>
-        <w:t xml:space="preserve"> MSG Ashleigh Don't forget the milk!</w:t>
-      </w:r>
-    </w:p>
-    <w:p>
-      <w:pPr>
-        <w:pStyle w:val="LONormal"/>
-        <w:ind w:left="0" w:right="0" w:hanging="0"/>
-        <w:jc w:val="left"/>
-        <w:rPr>
-          <w:rFonts w:ascii="Arial" w:hAnsi="Arial"/>
-        </w:rPr>
-      </w:pPr>
-      <w:r>
-        <w:rPr>
-          <w:rFonts w:ascii="Arial" w:hAnsi="Arial"/>
-          <w:sz w:val="22"/>
-        </w:rPr>
-        <w:t>MSG #general Does anyone else want to go home and play FFXIV?</w:t>
-      </w:r>
-    </w:p>
-    <w:p>
-      <w:pPr>
-        <w:pStyle w:val="LONormal"/>
-        <w:ind w:left="0" w:right="0" w:hanging="0"/>
-        <w:jc w:val="left"/>
-        <w:rPr>
-          <w:rFonts w:ascii="Arial" w:hAnsi="Arial"/>
-        </w:rPr>
-      </w:pPr>
-      <w:r>
-        <w:rPr>
-          <w:rFonts w:ascii="Arial" w:hAnsi="Arial"/>
-        </w:rPr>
-      </w:r>
-    </w:p>
-    <w:p>
-      <w:pPr>
-        <w:pStyle w:val="LONormal"/>
-        <w:ind w:left="0" w:right="0" w:hanging="0"/>
-        <w:jc w:val="left"/>
-        <w:rPr>
-          <w:rFonts w:ascii="Arial" w:hAnsi="Arial"/>
-        </w:rPr>
-      </w:pPr>
-      <w:r>
-        <w:rPr>
-          <w:rFonts w:ascii="Arial" w:hAnsi="Arial"/>
-          <w:b/>
-          <w:sz w:val="22"/>
-        </w:rPr>
-        <w:t>Description:</w:t>
-      </w:r>
-      <w:r>
-        <w:rPr>
-          <w:rFonts w:ascii="Arial" w:hAnsi="Arial"/>
-          <w:sz w:val="22"/>
-        </w:rPr>
-        <w:t xml:space="preserve"> Send a message to an existing channel or a connected user</w:t>
-      </w:r>
-    </w:p>
-    <w:p>
-      <w:pPr>
-        <w:pStyle w:val="LONormal"/>
-        <w:ind w:left="0" w:right="0" w:hanging="0"/>
-        <w:jc w:val="left"/>
-        <w:rPr>
-          <w:rFonts w:ascii="Arial" w:hAnsi="Arial"/>
-        </w:rPr>
-      </w:pPr>
-      <w:r>
-        <w:rPr>
-          <w:rFonts w:ascii="Arial" w:hAnsi="Arial"/>
-          <w:sz w:val="22"/>
-        </w:rPr>
-        <w:t>Public messages from a client are broadcast to all connected clients (except its origin) in the channel.</w:t>
-      </w:r>
-    </w:p>
-    <w:p>
-      <w:pPr>
-        <w:pStyle w:val="LONormal"/>
-        <w:ind w:left="0" w:right="0" w:hanging="0"/>
-        <w:jc w:val="left"/>
-        <w:rPr>
-          <w:rFonts w:ascii="Arial" w:hAnsi="Arial"/>
-        </w:rPr>
-      </w:pPr>
-      <w:r>
-        <w:rPr>
-          <w:rFonts w:ascii="Arial" w:hAnsi="Arial"/>
-        </w:rPr>
-      </w:r>
-    </w:p>
-    <w:p>
-      <w:pPr>
-        <w:pStyle w:val="LONormal"/>
-        <w:ind w:left="0" w:right="0" w:hanging="0"/>
-        <w:jc w:val="left"/>
-        <w:rPr>
-          <w:rFonts w:ascii="Arial" w:hAnsi="Arial"/>
-        </w:rPr>
-      </w:pPr>
-      <w:r>
-        <w:rPr>
-          <w:rFonts w:ascii="Arial" w:hAnsi="Arial"/>
-          <w:sz w:val="22"/>
-        </w:rPr>
-        <w:t>Private messages are only broadcast to the clients they are intended for, as opposed to all connected clients in a channel. Private messages are only sent to one client at a time.</w:t>
-      </w:r>
-    </w:p>
-    <w:p>
-      <w:pPr>
-        <w:pStyle w:val="LONormal"/>
-        <w:ind w:left="0" w:right="0" w:hanging="0"/>
-        <w:jc w:val="left"/>
-        <w:rPr>
-          <w:rFonts w:ascii="Arial" w:hAnsi="Arial"/>
-          <w:sz w:val="22"/>
-        </w:rPr>
-      </w:pPr>
-      <w:r>
-        <w:rPr>
-          <w:rFonts w:ascii="Arial" w:hAnsi="Arial"/>
-          <w:sz w:val="22"/>
-        </w:rPr>
-      </w:r>
-    </w:p>
-    <w:p>
-      <w:pPr>
-        <w:pStyle w:val="LONormal"/>
-        <w:ind w:left="0" w:right="0" w:hanging="0"/>
-        <w:jc w:val="left"/>
-        <w:rPr>
-          <w:rFonts w:ascii="Arial" w:hAnsi="Arial"/>
-        </w:rPr>
-      </w:pPr>
-      <w:r>
-        <w:rPr>
-          <w:rFonts w:ascii="Arial" w:hAnsi="Arial"/>
-          <w:b/>
-          <w:color w:val="000000"/>
-          <w:sz w:val="22"/>
-          <w:lang w:val="en-GB"/>
-        </w:rPr>
-        <w:t>Responses:</w:t>
-      </w:r>
-      <w:r>
-        <w:rPr>
-          <w:rFonts w:ascii="Arial" w:hAnsi="Arial"/>
-          <w:b w:val="false"/>
-          <w:color w:val="000000"/>
-          <w:sz w:val="22"/>
-          <w:lang w:val="en-GB"/>
-        </w:rPr>
-        <w:t xml:space="preserve"> OK</w:t>
-      </w:r>
-    </w:p>
-    <w:p>
-      <w:pPr>
-        <w:pStyle w:val="LONormal"/>
-        <w:ind w:left="0" w:right="0" w:hanging="0"/>
-        <w:jc w:val="left"/>
-        <w:rPr>
-          <w:rFonts w:ascii="Arial" w:hAnsi="Arial"/>
-        </w:rPr>
-      </w:pPr>
-      <w:r>
-        <w:rPr>
-          <w:rFonts w:ascii="Arial" w:hAnsi="Arial"/>
-        </w:rPr>
-      </w:r>
-    </w:p>
-    <w:p>
-      <w:pPr>
-        <w:pStyle w:val="LONormal"/>
-        <w:ind w:left="0" w:right="0" w:hanging="0"/>
-        <w:jc w:val="left"/>
-        <w:rPr>
-          <w:rFonts w:ascii="Arial" w:hAnsi="Arial"/>
-        </w:rPr>
-      </w:pPr>
-      <w:r>
-        <w:rPr>
-          <w:rFonts w:ascii="Arial" w:hAnsi="Arial"/>
-          <w:b/>
-          <w:sz w:val="28"/>
-        </w:rPr>
-        <w:t>Other</w:t>
-      </w:r>
-    </w:p>
-    <w:p>
-      <w:pPr>
-        <w:pStyle w:val="LONormal"/>
-        <w:ind w:left="0" w:right="0" w:hanging="0"/>
-        <w:jc w:val="left"/>
-        <w:rPr>
-          <w:b/>
-          <w:b/>
-          <w:sz w:val="28"/>
-        </w:rPr>
-      </w:pPr>
-      <w:r>
-        <w:rPr>
-          <w:rFonts w:ascii="Arial" w:hAnsi="Arial"/>
-        </w:rPr>
-      </w:r>
-    </w:p>
-    <w:p>
-      <w:pPr>
-        <w:pStyle w:val="LONormal"/>
-        <w:ind w:left="0" w:right="0" w:hanging="0"/>
-        <w:jc w:val="left"/>
-        <w:rPr>
-          <w:rFonts w:ascii="Arial" w:hAnsi="Arial"/>
-        </w:rPr>
-      </w:pPr>
-      <w:r>
-        <w:rPr>
-          <w:rFonts w:ascii="Arial" w:hAnsi="Arial"/>
-          <w:b/>
-          <w:color w:val="000000"/>
-          <w:sz w:val="24"/>
-          <w:lang w:val="en-GB"/>
-        </w:rPr>
-        <w:t>Admin system</w:t>
-      </w:r>
-    </w:p>
-    <w:p>
-      <w:pPr>
-        <w:pStyle w:val="LONormal"/>
-        <w:ind w:left="0" w:right="0" w:hanging="0"/>
-        <w:jc w:val="left"/>
-        <w:rPr>
-          <w:rFonts w:ascii="Arial" w:hAnsi="Arial"/>
-        </w:rPr>
-      </w:pPr>
-      <w:r>
-        <w:rPr>
-          <w:rFonts w:ascii="Arial" w:hAnsi="Arial"/>
-        </w:rPr>
-      </w:r>
-    </w:p>
-    <w:p>
-      <w:pPr>
-        <w:pStyle w:val="LONormal"/>
-        <w:ind w:left="0" w:right="0" w:hanging="0"/>
-        <w:jc w:val="left"/>
-        <w:rPr>
-          <w:rFonts w:ascii="Arial" w:hAnsi="Arial"/>
-        </w:rPr>
-      </w:pPr>
-      <w:r>
-        <w:rPr>
-          <w:rFonts w:ascii="Arial" w:hAnsi="Arial"/>
-          <w:b w:val="false"/>
-          <w:color w:val="000000"/>
-          <w:sz w:val="22"/>
-          <w:lang w:val="en-GB"/>
-        </w:rPr>
-        <w:t xml:space="preserve">Certain commands are restricted to users who have admin privileges. When a server receives such command it checks the connecting client’s user privileges. If they are do not have admin privileges, an </w:t>
-      </w:r>
-      <w:r>
-        <w:rPr>
-          <w:rFonts w:ascii="Arial" w:hAnsi="Arial"/>
-          <w:b w:val="false"/>
-          <w:color w:val="000000"/>
-          <w:sz w:val="22"/>
-          <w:lang w:val="en-GB"/>
-        </w:rPr>
-        <w:t xml:space="preserve">"ERR_NOTADMIN" </w:t>
-      </w:r>
-      <w:r>
-        <w:rPr>
-          <w:rFonts w:ascii="Arial" w:hAnsi="Arial"/>
-          <w:b w:val="false"/>
-          <w:color w:val="000000"/>
-          <w:sz w:val="22"/>
-          <w:lang w:val="en-GB"/>
-        </w:rPr>
-        <w:t>packet is sent. Some of these commands have already been described in the sections above, but there are a number of useful tools summarised below.</w:t>
-      </w:r>
-    </w:p>
-    <w:p>
-      <w:pPr>
-        <w:pStyle w:val="LONormal"/>
-        <w:ind w:left="0" w:right="0" w:hanging="0"/>
-        <w:jc w:val="left"/>
-        <w:rPr>
-          <w:b w:val="false"/>
-          <w:b w:val="false"/>
-          <w:color w:val="000000"/>
-          <w:sz w:val="22"/>
-          <w:lang w:val="en-GB"/>
-        </w:rPr>
-      </w:pPr>
-      <w:r>
-        <w:rPr>
-          <w:rFonts w:ascii="Arial" w:hAnsi="Arial"/>
-        </w:rPr>
-      </w:r>
-    </w:p>
-    <w:p>
-      <w:pPr>
-        <w:pStyle w:val="LONormal"/>
-        <w:ind w:left="0" w:right="0" w:hanging="0"/>
-        <w:jc w:val="left"/>
-        <w:rPr>
-          <w:rFonts w:ascii="Arial" w:hAnsi="Arial"/>
-        </w:rPr>
-      </w:pPr>
-      <w:r>
-        <w:rPr>
-          <w:rFonts w:ascii="Arial" w:hAnsi="Arial"/>
-          <w:b/>
-          <w:sz w:val="22"/>
-        </w:rPr>
-        <w:t>Command:</w:t>
-      </w:r>
-      <w:r>
-        <w:rPr>
-          <w:rFonts w:ascii="Arial" w:hAnsi="Arial"/>
-          <w:sz w:val="22"/>
-        </w:rPr>
         <w:t xml:space="preserve"> </w:t>
       </w:r>
       <w:r>
@@ -3457,573 +4047,6 @@
           <w:rFonts w:ascii="Arial" w:hAnsi="Arial"/>
           <w:sz w:val="22"/>
         </w:rPr>
-        <w:t>KICK</w:t>
-      </w:r>
-    </w:p>
-    <w:p>
-      <w:pPr>
-        <w:pStyle w:val="LONormal"/>
-        <w:ind w:left="0" w:right="0" w:hanging="0"/>
-        <w:jc w:val="left"/>
-        <w:rPr>
-          <w:rFonts w:ascii="Arial" w:hAnsi="Arial"/>
-        </w:rPr>
-      </w:pPr>
-      <w:r>
-        <w:rPr>
-          <w:rFonts w:ascii="Arial" w:hAnsi="Arial"/>
-          <w:b/>
-          <w:sz w:val="22"/>
-        </w:rPr>
-        <w:t>Parameters:</w:t>
-      </w:r>
-      <w:r>
-        <w:rPr>
-          <w:rFonts w:ascii="Arial" w:hAnsi="Arial"/>
-          <w:sz w:val="22"/>
-        </w:rPr>
-        <w:t xml:space="preserve"> </w:t>
-      </w:r>
-      <w:r>
-        <w:rPr>
-          <w:rFonts w:ascii="Arial" w:hAnsi="Arial"/>
-          <w:sz w:val="22"/>
-        </w:rPr>
-        <w:t>[username]</w:t>
-      </w:r>
-    </w:p>
-    <w:p>
-      <w:pPr>
-        <w:pStyle w:val="LONormal"/>
-        <w:ind w:left="0" w:right="0" w:hanging="0"/>
-        <w:jc w:val="left"/>
-        <w:rPr>
-          <w:rFonts w:ascii="Arial" w:hAnsi="Arial"/>
-        </w:rPr>
-      </w:pPr>
-      <w:r>
-        <w:rPr>
-          <w:rFonts w:ascii="Arial" w:hAnsi="Arial"/>
-          <w:b/>
-          <w:sz w:val="22"/>
-        </w:rPr>
-        <w:t>Example p</w:t>
-      </w:r>
-      <w:r>
-        <w:rPr>
-          <w:rFonts w:ascii="Arial" w:hAnsi="Arial"/>
-          <w:b/>
-          <w:sz w:val="22"/>
-        </w:rPr>
-        <w:t>ayload:</w:t>
-      </w:r>
-      <w:r>
-        <w:rPr>
-          <w:rFonts w:ascii="Arial" w:hAnsi="Arial"/>
-          <w:sz w:val="22"/>
-        </w:rPr>
-        <w:t xml:space="preserve"> </w:t>
-      </w:r>
-      <w:r>
-        <w:rPr>
-          <w:rFonts w:ascii="Arial" w:hAnsi="Arial"/>
-          <w:sz w:val="22"/>
-        </w:rPr>
-        <w:t>KICK disruptive_user</w:t>
-      </w:r>
-    </w:p>
-    <w:p>
-      <w:pPr>
-        <w:pStyle w:val="LONormal"/>
-        <w:ind w:left="0" w:right="0" w:hanging="0"/>
-        <w:jc w:val="left"/>
-        <w:rPr>
-          <w:rFonts w:ascii="Arial" w:hAnsi="Arial"/>
-        </w:rPr>
-      </w:pPr>
-      <w:r>
-        <w:rPr>
-          <w:rFonts w:ascii="Arial" w:hAnsi="Arial"/>
-        </w:rPr>
-      </w:r>
-    </w:p>
-    <w:p>
-      <w:pPr>
-        <w:pStyle w:val="LONormal"/>
-        <w:ind w:left="0" w:right="0" w:hanging="0"/>
-        <w:jc w:val="left"/>
-        <w:rPr>
-          <w:rFonts w:ascii="Arial" w:hAnsi="Arial"/>
-        </w:rPr>
-      </w:pPr>
-      <w:r>
-        <w:rPr>
-          <w:rFonts w:ascii="Arial" w:hAnsi="Arial"/>
-          <w:b/>
-          <w:sz w:val="22"/>
-        </w:rPr>
-        <w:t>Description:</w:t>
-      </w:r>
-      <w:r>
-        <w:rPr>
-          <w:rFonts w:ascii="Arial" w:hAnsi="Arial"/>
-          <w:sz w:val="22"/>
-        </w:rPr>
-        <w:t xml:space="preserve"> </w:t>
-      </w:r>
-      <w:r>
-        <w:rPr>
-          <w:rFonts w:ascii="Arial" w:hAnsi="Arial"/>
-          <w:sz w:val="22"/>
-        </w:rPr>
-        <w:t>Terminates a client’s connection, kicking them from the server.</w:t>
-      </w:r>
-    </w:p>
-    <w:p>
-      <w:pPr>
-        <w:pStyle w:val="LONormal"/>
-        <w:ind w:left="0" w:right="0" w:hanging="0"/>
-        <w:jc w:val="left"/>
-        <w:rPr>
-          <w:rFonts w:ascii="Arial" w:hAnsi="Arial"/>
-        </w:rPr>
-      </w:pPr>
-      <w:r>
-        <w:rPr>
-          <w:rFonts w:ascii="Arial" w:hAnsi="Arial"/>
-          <w:b/>
-          <w:color w:val="000000"/>
-          <w:sz w:val="22"/>
-          <w:lang w:val="en-GB"/>
-        </w:rPr>
-        <w:t>Responses:</w:t>
-      </w:r>
-      <w:r>
-        <w:rPr>
-          <w:rFonts w:ascii="Arial" w:hAnsi="Arial"/>
-          <w:b w:val="false"/>
-          <w:color w:val="000000"/>
-          <w:sz w:val="22"/>
-          <w:lang w:val="en-GB"/>
-        </w:rPr>
-        <w:t xml:space="preserve"> OK, ERR_NOTADMIN</w:t>
-      </w:r>
-    </w:p>
-    <w:p>
-      <w:pPr>
-        <w:pStyle w:val="LONormal"/>
-        <w:ind w:left="0" w:right="0" w:hanging="0"/>
-        <w:jc w:val="left"/>
-        <w:rPr>
-          <w:b w:val="false"/>
-          <w:b w:val="false"/>
-          <w:color w:val="000000"/>
-          <w:sz w:val="22"/>
-          <w:lang w:val="en-GB"/>
-        </w:rPr>
-      </w:pPr>
-      <w:r>
-        <w:rPr>
-          <w:rFonts w:ascii="Arial" w:hAnsi="Arial"/>
-        </w:rPr>
-      </w:r>
-    </w:p>
-    <w:p>
-      <w:pPr>
-        <w:pStyle w:val="LONormal"/>
-        <w:ind w:left="0" w:right="0" w:hanging="0"/>
-        <w:jc w:val="left"/>
-        <w:rPr>
-          <w:rFonts w:ascii="Arial" w:hAnsi="Arial"/>
-        </w:rPr>
-      </w:pPr>
-      <w:r>
-        <w:rPr>
-          <w:rFonts w:ascii="Arial" w:hAnsi="Arial"/>
-          <w:b/>
-          <w:sz w:val="22"/>
-        </w:rPr>
-        <w:t>Command:</w:t>
-      </w:r>
-      <w:r>
-        <w:rPr>
-          <w:rFonts w:ascii="Arial" w:hAnsi="Arial"/>
-          <w:sz w:val="22"/>
-        </w:rPr>
-        <w:t xml:space="preserve"> </w:t>
-      </w:r>
-      <w:r>
-        <w:rPr>
-          <w:rFonts w:ascii="Arial" w:hAnsi="Arial"/>
-          <w:sz w:val="22"/>
-        </w:rPr>
-        <w:t>BAN</w:t>
-      </w:r>
-    </w:p>
-    <w:p>
-      <w:pPr>
-        <w:pStyle w:val="LONormal"/>
-        <w:ind w:left="0" w:right="0" w:hanging="0"/>
-        <w:jc w:val="left"/>
-        <w:rPr>
-          <w:rFonts w:ascii="Arial" w:hAnsi="Arial"/>
-        </w:rPr>
-      </w:pPr>
-      <w:r>
-        <w:rPr>
-          <w:rFonts w:ascii="Arial" w:hAnsi="Arial"/>
-          <w:b/>
-          <w:sz w:val="22"/>
-        </w:rPr>
-        <w:t>Parameters:</w:t>
-      </w:r>
-      <w:r>
-        <w:rPr>
-          <w:rFonts w:ascii="Arial" w:hAnsi="Arial"/>
-          <w:sz w:val="22"/>
-        </w:rPr>
-        <w:t xml:space="preserve"> </w:t>
-      </w:r>
-      <w:r>
-        <w:rPr>
-          <w:rFonts w:ascii="Arial" w:hAnsi="Arial"/>
-          <w:sz w:val="22"/>
-        </w:rPr>
-        <w:t>[username] (time)</w:t>
-      </w:r>
-    </w:p>
-    <w:p>
-      <w:pPr>
-        <w:pStyle w:val="LONormal"/>
-        <w:ind w:left="0" w:right="0" w:hanging="0"/>
-        <w:jc w:val="left"/>
-        <w:rPr>
-          <w:rFonts w:ascii="Arial" w:hAnsi="Arial"/>
-        </w:rPr>
-      </w:pPr>
-      <w:r>
-        <w:rPr>
-          <w:rFonts w:ascii="Arial" w:hAnsi="Arial"/>
-          <w:b/>
-          <w:sz w:val="22"/>
-        </w:rPr>
-        <w:t>Example p</w:t>
-      </w:r>
-      <w:r>
-        <w:rPr>
-          <w:rFonts w:ascii="Arial" w:hAnsi="Arial"/>
-          <w:b/>
-          <w:sz w:val="22"/>
-        </w:rPr>
-        <w:t>ayload:</w:t>
-      </w:r>
-      <w:r>
-        <w:rPr>
-          <w:rFonts w:ascii="Arial" w:hAnsi="Arial"/>
-          <w:sz w:val="22"/>
-        </w:rPr>
-        <w:t xml:space="preserve"> </w:t>
-      </w:r>
-      <w:r>
-        <w:rPr>
-          <w:rFonts w:ascii="Arial" w:hAnsi="Arial"/>
-          <w:sz w:val="22"/>
-        </w:rPr>
-        <w:t>BAN disruptive_user 10</w:t>
-      </w:r>
-    </w:p>
-    <w:p>
-      <w:pPr>
-        <w:pStyle w:val="LONormal"/>
-        <w:ind w:left="0" w:right="0" w:hanging="0"/>
-        <w:jc w:val="left"/>
-        <w:rPr>
-          <w:rFonts w:ascii="Arial" w:hAnsi="Arial"/>
-        </w:rPr>
-      </w:pPr>
-      <w:r>
-        <w:rPr>
-          <w:rFonts w:ascii="Arial" w:hAnsi="Arial"/>
-        </w:rPr>
-      </w:r>
-    </w:p>
-    <w:p>
-      <w:pPr>
-        <w:pStyle w:val="LONormal"/>
-        <w:ind w:left="0" w:right="0" w:hanging="0"/>
-        <w:jc w:val="left"/>
-        <w:rPr>
-          <w:rFonts w:ascii="Arial" w:hAnsi="Arial"/>
-        </w:rPr>
-      </w:pPr>
-      <w:r>
-        <w:rPr>
-          <w:rFonts w:ascii="Arial" w:hAnsi="Arial"/>
-          <w:b/>
-          <w:sz w:val="22"/>
-        </w:rPr>
-        <w:t>Description:</w:t>
-      </w:r>
-      <w:r>
-        <w:rPr>
-          <w:rFonts w:ascii="Arial" w:hAnsi="Arial"/>
-          <w:sz w:val="22"/>
-        </w:rPr>
-        <w:t xml:space="preserve"> </w:t>
-      </w:r>
-      <w:r>
-        <w:rPr>
-          <w:rFonts w:ascii="Arial" w:hAnsi="Arial"/>
-          <w:sz w:val="22"/>
-        </w:rPr>
-        <w:t>Terminates a client’s connection, kicking them from the server. The same user will not be able to rejoin the server. If the optional parameter time is specified, the user will only be banned for the specified amount of time (in minutes) and will be able to reconnect to the server after that time. The errors on CONNECT for ERR_PERMABANNED and ERR_TEMPBANNED are sent appropriately to any banned users who attempt to reconnect.</w:t>
-      </w:r>
-    </w:p>
-    <w:p>
-      <w:pPr>
-        <w:pStyle w:val="LONormal"/>
-        <w:ind w:left="0" w:right="0" w:hanging="0"/>
-        <w:jc w:val="left"/>
-        <w:rPr>
-          <w:rFonts w:ascii="Arial" w:hAnsi="Arial"/>
-        </w:rPr>
-      </w:pPr>
-      <w:r>
-        <w:rPr>
-          <w:rFonts w:ascii="Arial" w:hAnsi="Arial"/>
-          <w:b/>
-          <w:color w:val="000000"/>
-          <w:sz w:val="22"/>
-          <w:lang w:val="en-GB"/>
-        </w:rPr>
-        <w:t>Responses:</w:t>
-      </w:r>
-      <w:r>
-        <w:rPr>
-          <w:rFonts w:ascii="Arial" w:hAnsi="Arial"/>
-          <w:b w:val="false"/>
-          <w:color w:val="000000"/>
-          <w:sz w:val="22"/>
-          <w:lang w:val="en-GB"/>
-        </w:rPr>
-        <w:t xml:space="preserve"> OK, ERR_NOTADMIN</w:t>
-      </w:r>
-    </w:p>
-    <w:p>
-      <w:pPr>
-        <w:pStyle w:val="LONormal"/>
-        <w:ind w:left="0" w:right="0" w:hanging="0"/>
-        <w:jc w:val="left"/>
-        <w:rPr>
-          <w:b w:val="false"/>
-          <w:b w:val="false"/>
-          <w:color w:val="000000"/>
-          <w:sz w:val="22"/>
-          <w:lang w:val="en-GB"/>
-        </w:rPr>
-      </w:pPr>
-      <w:r>
-        <w:rPr>
-          <w:rFonts w:ascii="Arial" w:hAnsi="Arial"/>
-        </w:rPr>
-      </w:r>
-    </w:p>
-    <w:p>
-      <w:pPr>
-        <w:pStyle w:val="LONormal"/>
-        <w:ind w:left="0" w:right="0" w:hanging="0"/>
-        <w:jc w:val="left"/>
-        <w:rPr>
-          <w:rFonts w:ascii="Arial" w:hAnsi="Arial"/>
-        </w:rPr>
-      </w:pPr>
-      <w:r>
-        <w:rPr>
-          <w:rFonts w:ascii="Arial" w:hAnsi="Arial"/>
-        </w:rPr>
-      </w:r>
-    </w:p>
-    <w:p>
-      <w:pPr>
-        <w:pStyle w:val="LONormal"/>
-        <w:ind w:left="0" w:right="0" w:hanging="0"/>
-        <w:jc w:val="left"/>
-        <w:rPr>
-          <w:rFonts w:ascii="Arial" w:hAnsi="Arial"/>
-        </w:rPr>
-      </w:pPr>
-      <w:r>
-        <w:rPr>
-          <w:rFonts w:ascii="Arial" w:hAnsi="Arial"/>
-          <w:b/>
-          <w:sz w:val="24"/>
-        </w:rPr>
-        <w:t>MOTD</w:t>
-      </w:r>
-    </w:p>
-    <w:p>
-      <w:pPr>
-        <w:pStyle w:val="LONormal"/>
-        <w:ind w:left="0" w:right="0" w:hanging="0"/>
-        <w:jc w:val="left"/>
-        <w:rPr>
-          <w:rFonts w:ascii="Arial" w:hAnsi="Arial"/>
-        </w:rPr>
-      </w:pPr>
-      <w:r>
-        <w:rPr>
-          <w:rFonts w:ascii="Arial" w:hAnsi="Arial"/>
-        </w:rPr>
-      </w:r>
-    </w:p>
-    <w:p>
-      <w:pPr>
-        <w:pStyle w:val="LONormal"/>
-        <w:ind w:left="0" w:right="0" w:hanging="0"/>
-        <w:jc w:val="left"/>
-        <w:rPr>
-          <w:rFonts w:ascii="Arial" w:hAnsi="Arial"/>
-        </w:rPr>
-      </w:pPr>
-      <w:r>
-        <w:rPr>
-          <w:rFonts w:ascii="Arial" w:hAnsi="Arial"/>
-          <w:b/>
-          <w:sz w:val="22"/>
-        </w:rPr>
-        <w:t>Command:</w:t>
-      </w:r>
-      <w:r>
-        <w:rPr>
-          <w:rFonts w:ascii="Arial" w:hAnsi="Arial"/>
-          <w:sz w:val="22"/>
-        </w:rPr>
-        <w:t xml:space="preserve"> MOTD</w:t>
-      </w:r>
-    </w:p>
-    <w:p>
-      <w:pPr>
-        <w:pStyle w:val="LONormal"/>
-        <w:ind w:left="0" w:right="0" w:hanging="0"/>
-        <w:jc w:val="left"/>
-        <w:rPr>
-          <w:rFonts w:ascii="Arial" w:hAnsi="Arial"/>
-        </w:rPr>
-      </w:pPr>
-      <w:r>
-        <w:rPr>
-          <w:rFonts w:ascii="Arial" w:hAnsi="Arial"/>
-          <w:b/>
-          <w:sz w:val="22"/>
-        </w:rPr>
-        <w:t>Parameters:</w:t>
-      </w:r>
-      <w:r>
-        <w:rPr>
-          <w:rFonts w:ascii="Arial" w:hAnsi="Arial"/>
-          <w:sz w:val="22"/>
-        </w:rPr>
-        <w:t xml:space="preserve"> (message)</w:t>
-      </w:r>
-    </w:p>
-    <w:p>
-      <w:pPr>
-        <w:pStyle w:val="LONormal"/>
-        <w:ind w:left="0" w:right="0" w:hanging="0"/>
-        <w:jc w:val="left"/>
-        <w:rPr>
-          <w:rFonts w:ascii="Arial" w:hAnsi="Arial"/>
-        </w:rPr>
-      </w:pPr>
-      <w:r>
-        <w:rPr>
-          <w:rFonts w:ascii="Arial" w:hAnsi="Arial"/>
-          <w:b/>
-          <w:sz w:val="22"/>
-        </w:rPr>
-        <w:t>Example p</w:t>
-      </w:r>
-      <w:r>
-        <w:rPr>
-          <w:rFonts w:ascii="Arial" w:hAnsi="Arial"/>
-          <w:b/>
-          <w:sz w:val="22"/>
-        </w:rPr>
-        <w:t>ayload:</w:t>
-      </w:r>
-      <w:r>
-        <w:rPr>
-          <w:rFonts w:ascii="Arial" w:hAnsi="Arial"/>
-          <w:sz w:val="22"/>
-        </w:rPr>
-        <w:t xml:space="preserve"> MOTD Welcome to </w:t>
-      </w:r>
-      <w:r>
-        <w:rPr>
-          <w:rFonts w:ascii="Arial" w:hAnsi="Arial"/>
-          <w:sz w:val="22"/>
-        </w:rPr>
-        <w:t>Ashleigh</w:t>
-      </w:r>
-      <w:r>
-        <w:rPr>
-          <w:rFonts w:ascii="Arial" w:hAnsi="Arial"/>
-          <w:sz w:val="22"/>
-        </w:rPr>
-        <w:t xml:space="preserve">'s </w:t>
-      </w:r>
-      <w:r>
-        <w:rPr>
-          <w:rFonts w:ascii="Arial" w:hAnsi="Arial"/>
-          <w:sz w:val="22"/>
-        </w:rPr>
-        <w:t>server.</w:t>
-      </w:r>
-    </w:p>
-    <w:p>
-      <w:pPr>
-        <w:pStyle w:val="LONormal"/>
-        <w:ind w:left="0" w:right="0" w:hanging="0"/>
-        <w:jc w:val="left"/>
-        <w:rPr>
-          <w:rFonts w:ascii="Arial" w:hAnsi="Arial"/>
-        </w:rPr>
-      </w:pPr>
-      <w:r>
-        <w:rPr>
-          <w:rFonts w:ascii="Arial" w:hAnsi="Arial"/>
-        </w:rPr>
-      </w:r>
-    </w:p>
-    <w:p>
-      <w:pPr>
-        <w:pStyle w:val="LONormal"/>
-        <w:ind w:left="0" w:right="0" w:hanging="0"/>
-        <w:jc w:val="left"/>
-        <w:rPr>
-          <w:rFonts w:ascii="Arial" w:hAnsi="Arial"/>
-        </w:rPr>
-      </w:pPr>
-      <w:r>
-        <w:rPr>
-          <w:rFonts w:ascii="Arial" w:hAnsi="Arial"/>
-          <w:b/>
-          <w:sz w:val="22"/>
-        </w:rPr>
-        <w:t>Description:</w:t>
-      </w:r>
-      <w:r>
-        <w:rPr>
-          <w:rFonts w:ascii="Arial" w:hAnsi="Arial"/>
-          <w:sz w:val="22"/>
-        </w:rPr>
-        <w:t xml:space="preserve"> </w:t>
-      </w:r>
-      <w:r>
-        <w:rPr>
-          <w:rFonts w:ascii="Arial" w:hAnsi="Arial"/>
-          <w:sz w:val="22"/>
-        </w:rPr>
         <w:t>Display</w:t>
       </w:r>
       <w:r>
@@ -4038,7 +4061,7 @@
           <w:rFonts w:ascii="Arial" w:hAnsi="Arial"/>
           <w:sz w:val="22"/>
         </w:rPr>
-        <w:t>This is a welcome message that is always displayed to all connecting clients (before they send a CONNECT packet).</w:t>
+        <w:t>This is a welcome message that is always displayed to all connecting clients.</w:t>
       </w:r>
     </w:p>
     <w:p>

</xml_diff>